<commit_message>
Added: Clove filtering (public / private), Manage account (only one page that says manage), reformatting of clove list, look and edit cloves, esier handling of the logge in user, add + edit + delete your articles, A LOT OF PERFORMANCE IMPROVMENTS and BUG FIXES
</commit_message>
<xml_diff>
--- a/database/moodle/sheets/Project Sheet Garlic.docx
+++ b/database/moodle/sheets/Project Sheet Garlic.docx
@@ -11724,15 +11724,4770 @@
         <w:lastRenderedPageBreak/>
         <w:t>Views</w:t>
       </w:r>
+    </w:p>
+    <w:p>
+      <w:pPr>
+        <w:pStyle w:val="Standard"/>
+        <w:rPr>
+          <w:lang w:val="de-AT"/>
+        </w:rPr>
+      </w:pPr>
+    </w:p>
+    <w:p>
+      <w:pPr>
+        <w:pStyle w:val="Standard"/>
+        <w:spacing w:after="19"/>
+        <w:rPr>
+          <w:b/>
+          <w:lang w:val="en-GB"/>
+        </w:rPr>
+      </w:pPr>
+      <w:r>
+        <w:rPr>
+          <w:b/>
+          <w:lang w:val="en-GB"/>
+        </w:rPr>
+        <w:t># get all votes from articles / comments as well as the total of votes of a user</w:t>
+      </w:r>
+    </w:p>
+    <w:p>
+      <w:pPr>
+        <w:pStyle w:val="Standard"/>
+        <w:spacing w:after="19"/>
+        <w:rPr>
+          <w:lang w:val="en-GB"/>
+        </w:rPr>
+      </w:pPr>
+      <w:r>
+        <w:rPr>
+          <w:lang w:val="en-GB"/>
+        </w:rPr>
+        <w:t xml:space="preserve">drop view if exists </w:t>
+      </w:r>
+      <w:proofErr w:type="spellStart"/>
+      <w:r>
+        <w:rPr>
+          <w:lang w:val="en-GB"/>
+        </w:rPr>
+        <w:t>vUserVotes</w:t>
+      </w:r>
+      <w:proofErr w:type="spellEnd"/>
+      <w:r>
+        <w:rPr>
+          <w:lang w:val="en-GB"/>
+        </w:rPr>
+        <w:t>;</w:t>
+      </w:r>
+    </w:p>
+    <w:p>
+      <w:pPr>
+        <w:pStyle w:val="Standard"/>
+        <w:spacing w:after="19"/>
+        <w:rPr>
+          <w:lang w:val="en-GB"/>
+        </w:rPr>
+      </w:pPr>
+      <w:r>
+        <w:rPr>
+          <w:lang w:val="en-GB"/>
+        </w:rPr>
+        <w:t xml:space="preserve">create view </w:t>
+      </w:r>
+      <w:proofErr w:type="spellStart"/>
+      <w:r>
+        <w:rPr>
+          <w:lang w:val="en-GB"/>
+        </w:rPr>
+        <w:t>vUserVotes</w:t>
+      </w:r>
+      <w:proofErr w:type="spellEnd"/>
+      <w:r>
+        <w:rPr>
+          <w:lang w:val="en-GB"/>
+        </w:rPr>
+        <w:t xml:space="preserve"> as</w:t>
+      </w:r>
+    </w:p>
+    <w:p>
+      <w:pPr>
+        <w:pStyle w:val="Standard"/>
+        <w:spacing w:after="19"/>
+        <w:rPr>
+          <w:lang w:val="en-GB"/>
+        </w:rPr>
+      </w:pPr>
+      <w:r>
+        <w:rPr>
+          <w:lang w:val="en-GB"/>
+        </w:rPr>
+        <w:tab/>
+        <w:t xml:space="preserve">select </w:t>
+      </w:r>
+      <w:proofErr w:type="spellStart"/>
+      <w:r>
+        <w:rPr>
+          <w:lang w:val="en-GB"/>
+        </w:rPr>
+        <w:t>u.u_username</w:t>
+      </w:r>
+      <w:proofErr w:type="spellEnd"/>
+      <w:r>
+        <w:rPr>
+          <w:lang w:val="en-GB"/>
+        </w:rPr>
+        <w:t xml:space="preserve"> as </w:t>
+      </w:r>
+      <w:proofErr w:type="spellStart"/>
+      <w:r>
+        <w:rPr>
+          <w:lang w:val="en-GB"/>
+        </w:rPr>
+        <w:t>uu_user</w:t>
+      </w:r>
+      <w:proofErr w:type="spellEnd"/>
+      <w:r>
+        <w:rPr>
+          <w:lang w:val="en-GB"/>
+        </w:rPr>
+        <w:t>,</w:t>
+      </w:r>
+    </w:p>
+    <w:p>
+      <w:pPr>
+        <w:pStyle w:val="Standard"/>
+        <w:spacing w:after="19"/>
+        <w:rPr>
+          <w:lang w:val="en-GB"/>
+        </w:rPr>
+      </w:pPr>
+      <w:r>
+        <w:rPr>
+          <w:lang w:val="en-GB"/>
+        </w:rPr>
+        <w:tab/>
+      </w:r>
+      <w:r>
+        <w:rPr>
+          <w:lang w:val="en-GB"/>
+        </w:rPr>
+        <w:tab/>
+        <w:t>(</w:t>
+      </w:r>
+    </w:p>
+    <w:p>
+      <w:pPr>
+        <w:pStyle w:val="Standard"/>
+        <w:spacing w:after="19"/>
+        <w:rPr>
+          <w:lang w:val="en-GB"/>
+        </w:rPr>
+      </w:pPr>
+      <w:r>
+        <w:rPr>
+          <w:lang w:val="en-GB"/>
+        </w:rPr>
+        <w:tab/>
+      </w:r>
+      <w:r>
+        <w:rPr>
+          <w:lang w:val="en-GB"/>
+        </w:rPr>
+        <w:tab/>
+        <w:t xml:space="preserve"> </w:t>
+      </w:r>
+      <w:r>
+        <w:rPr>
+          <w:lang w:val="en-GB"/>
+        </w:rPr>
+        <w:tab/>
+        <w:t xml:space="preserve">select </w:t>
+      </w:r>
+      <w:proofErr w:type="gramStart"/>
+      <w:r>
+        <w:rPr>
+          <w:lang w:val="en-GB"/>
+        </w:rPr>
+        <w:t>count(</w:t>
+      </w:r>
+      <w:proofErr w:type="gramEnd"/>
+      <w:r>
+        <w:rPr>
+          <w:lang w:val="en-GB"/>
+        </w:rPr>
+        <w:t>*)</w:t>
+      </w:r>
+    </w:p>
+    <w:p>
+      <w:pPr>
+        <w:pStyle w:val="Standard"/>
+        <w:spacing w:after="19"/>
+        <w:rPr>
+          <w:lang w:val="en-GB"/>
+        </w:rPr>
+      </w:pPr>
+      <w:r>
+        <w:rPr>
+          <w:lang w:val="en-GB"/>
+        </w:rPr>
+        <w:tab/>
+      </w:r>
+      <w:r>
+        <w:rPr>
+          <w:lang w:val="en-GB"/>
+        </w:rPr>
+        <w:tab/>
+        <w:t xml:space="preserve"> </w:t>
+      </w:r>
+      <w:r>
+        <w:rPr>
+          <w:lang w:val="en-GB"/>
+        </w:rPr>
+        <w:tab/>
+        <w:t xml:space="preserve">from </w:t>
+      </w:r>
+      <w:proofErr w:type="spellStart"/>
+      <w:r>
+        <w:rPr>
+          <w:lang w:val="en-GB"/>
+        </w:rPr>
+        <w:t>a_articles</w:t>
+      </w:r>
+      <w:proofErr w:type="spellEnd"/>
+      <w:r>
+        <w:rPr>
+          <w:lang w:val="en-GB"/>
+        </w:rPr>
+        <w:t xml:space="preserve"> </w:t>
+      </w:r>
+      <w:proofErr w:type="spellStart"/>
+      <w:proofErr w:type="gramStart"/>
+      <w:r>
+        <w:rPr>
+          <w:lang w:val="en-GB"/>
+        </w:rPr>
+        <w:t>a</w:t>
+      </w:r>
+      <w:proofErr w:type="spellEnd"/>
+      <w:proofErr w:type="gramEnd"/>
+      <w:r>
+        <w:rPr>
+          <w:lang w:val="en-GB"/>
+        </w:rPr>
+        <w:t xml:space="preserve"> inner join (</w:t>
+      </w:r>
+      <w:proofErr w:type="spellStart"/>
+      <w:r>
+        <w:rPr>
+          <w:lang w:val="en-GB"/>
+        </w:rPr>
+        <w:t>p_posts</w:t>
+      </w:r>
+      <w:proofErr w:type="spellEnd"/>
+      <w:r>
+        <w:rPr>
+          <w:lang w:val="en-GB"/>
+        </w:rPr>
+        <w:t xml:space="preserve"> p inner join </w:t>
+      </w:r>
+      <w:proofErr w:type="spellStart"/>
+      <w:r>
+        <w:rPr>
+          <w:lang w:val="en-GB"/>
+        </w:rPr>
+        <w:t>v_votes</w:t>
+      </w:r>
+      <w:proofErr w:type="spellEnd"/>
+      <w:r>
+        <w:rPr>
+          <w:lang w:val="en-GB"/>
+        </w:rPr>
+        <w:t xml:space="preserve"> v</w:t>
+      </w:r>
+    </w:p>
+    <w:p>
+      <w:pPr>
+        <w:pStyle w:val="Standard"/>
+        <w:spacing w:after="19"/>
+        <w:rPr>
+          <w:lang w:val="en-GB"/>
+        </w:rPr>
+      </w:pPr>
+      <w:r>
+        <w:rPr>
+          <w:lang w:val="en-GB"/>
+        </w:rPr>
+        <w:tab/>
+        <w:t xml:space="preserve"> </w:t>
+      </w:r>
+      <w:r>
+        <w:rPr>
+          <w:lang w:val="en-GB"/>
+        </w:rPr>
+        <w:tab/>
+        <w:t xml:space="preserve">                            </w:t>
+      </w:r>
+      <w:r>
+        <w:rPr>
+          <w:lang w:val="en-GB"/>
+        </w:rPr>
+        <w:tab/>
+      </w:r>
+      <w:r>
+        <w:rPr>
+          <w:lang w:val="en-GB"/>
+        </w:rPr>
+        <w:tab/>
+        <w:t xml:space="preserve">on </w:t>
+      </w:r>
+      <w:proofErr w:type="spellStart"/>
+      <w:r>
+        <w:rPr>
+          <w:lang w:val="en-GB"/>
+        </w:rPr>
+        <w:t>p.p_id</w:t>
+      </w:r>
+      <w:proofErr w:type="spellEnd"/>
+      <w:r>
+        <w:rPr>
+          <w:lang w:val="en-GB"/>
+        </w:rPr>
+        <w:t xml:space="preserve"> = </w:t>
+      </w:r>
+      <w:proofErr w:type="spellStart"/>
+      <w:r>
+        <w:rPr>
+          <w:lang w:val="en-GB"/>
+        </w:rPr>
+        <w:t>v.v_p_post</w:t>
+      </w:r>
+      <w:proofErr w:type="spellEnd"/>
+      <w:r>
+        <w:rPr>
+          <w:lang w:val="en-GB"/>
+        </w:rPr>
+        <w:t>)</w:t>
+      </w:r>
+    </w:p>
+    <w:p>
+      <w:pPr>
+        <w:pStyle w:val="Standard"/>
+        <w:spacing w:after="19"/>
+        <w:rPr>
+          <w:lang w:val="en-GB"/>
+        </w:rPr>
+      </w:pPr>
+      <w:r>
+        <w:rPr>
+          <w:lang w:val="en-GB"/>
+        </w:rPr>
+        <w:tab/>
+      </w:r>
+      <w:r>
+        <w:rPr>
+          <w:lang w:val="en-GB"/>
+        </w:rPr>
+        <w:tab/>
+        <w:t xml:space="preserve"> </w:t>
+      </w:r>
+      <w:r>
+        <w:rPr>
+          <w:lang w:val="en-GB"/>
+        </w:rPr>
+        <w:tab/>
+      </w:r>
+      <w:r>
+        <w:rPr>
+          <w:lang w:val="en-GB"/>
+        </w:rPr>
+        <w:tab/>
+        <w:t xml:space="preserve">on </w:t>
+      </w:r>
+      <w:proofErr w:type="spellStart"/>
+      <w:r>
+        <w:rPr>
+          <w:lang w:val="en-GB"/>
+        </w:rPr>
+        <w:t>a.a_p_id</w:t>
+      </w:r>
+      <w:proofErr w:type="spellEnd"/>
+      <w:r>
+        <w:rPr>
+          <w:lang w:val="en-GB"/>
+        </w:rPr>
+        <w:t xml:space="preserve"> = </w:t>
+      </w:r>
+      <w:proofErr w:type="spellStart"/>
+      <w:r>
+        <w:rPr>
+          <w:lang w:val="en-GB"/>
+        </w:rPr>
+        <w:t>p.p_id</w:t>
+      </w:r>
+      <w:proofErr w:type="spellEnd"/>
+    </w:p>
+    <w:p>
+      <w:pPr>
+        <w:pStyle w:val="Standard"/>
+        <w:spacing w:after="19"/>
+        <w:rPr>
+          <w:lang w:val="en-GB"/>
+        </w:rPr>
+      </w:pPr>
+      <w:r>
+        <w:rPr>
+          <w:lang w:val="en-GB"/>
+        </w:rPr>
+        <w:t xml:space="preserve"> </w:t>
+      </w:r>
+      <w:r>
+        <w:rPr>
+          <w:lang w:val="en-GB"/>
+        </w:rPr>
+        <w:tab/>
+      </w:r>
+      <w:r>
+        <w:rPr>
+          <w:lang w:val="en-GB"/>
+        </w:rPr>
+        <w:tab/>
+      </w:r>
+      <w:r>
+        <w:rPr>
+          <w:lang w:val="en-GB"/>
+        </w:rPr>
+        <w:tab/>
+      </w:r>
+      <w:r>
+        <w:rPr>
+          <w:lang w:val="en-GB"/>
+        </w:rPr>
+        <w:tab/>
+        <w:t xml:space="preserve">where </w:t>
+      </w:r>
+      <w:proofErr w:type="spellStart"/>
+      <w:r>
+        <w:rPr>
+          <w:lang w:val="en-GB"/>
+        </w:rPr>
+        <w:t>u.u_username</w:t>
+      </w:r>
+      <w:proofErr w:type="spellEnd"/>
+      <w:r>
+        <w:rPr>
+          <w:lang w:val="en-GB"/>
+        </w:rPr>
+        <w:t xml:space="preserve"> like </w:t>
+      </w:r>
+      <w:proofErr w:type="spellStart"/>
+      <w:r>
+        <w:rPr>
+          <w:lang w:val="en-GB"/>
+        </w:rPr>
+        <w:t>p.p_u_username</w:t>
+      </w:r>
+      <w:proofErr w:type="spellEnd"/>
+    </w:p>
+    <w:p>
+      <w:pPr>
+        <w:pStyle w:val="Standard"/>
+        <w:spacing w:after="19"/>
+        <w:rPr>
+          <w:lang w:val="en-GB"/>
+        </w:rPr>
+      </w:pPr>
+      <w:r>
+        <w:rPr>
+          <w:lang w:val="en-GB"/>
+        </w:rPr>
+        <w:tab/>
+      </w:r>
+      <w:r>
+        <w:rPr>
+          <w:lang w:val="en-GB"/>
+        </w:rPr>
+        <w:tab/>
+        <w:t xml:space="preserve"> ) as </w:t>
+      </w:r>
+      <w:proofErr w:type="spellStart"/>
+      <w:r>
+        <w:rPr>
+          <w:lang w:val="en-GB"/>
+        </w:rPr>
+        <w:t>uu_articles_votes</w:t>
+      </w:r>
+      <w:proofErr w:type="spellEnd"/>
+      <w:r>
+        <w:rPr>
+          <w:lang w:val="en-GB"/>
+        </w:rPr>
+        <w:t>,</w:t>
+      </w:r>
+    </w:p>
+    <w:p>
+      <w:pPr>
+        <w:pStyle w:val="Standard"/>
+        <w:spacing w:after="19"/>
+        <w:rPr>
+          <w:lang w:val="en-GB"/>
+        </w:rPr>
+      </w:pPr>
+      <w:r>
+        <w:rPr>
+          <w:lang w:val="en-GB"/>
+        </w:rPr>
+        <w:tab/>
+      </w:r>
+      <w:r>
+        <w:rPr>
+          <w:lang w:val="en-GB"/>
+        </w:rPr>
+        <w:tab/>
+        <w:t>(</w:t>
+      </w:r>
+    </w:p>
+    <w:p>
+      <w:pPr>
+        <w:pStyle w:val="Standard"/>
+        <w:spacing w:after="19"/>
+        <w:rPr>
+          <w:lang w:val="en-GB"/>
+        </w:rPr>
+      </w:pPr>
+      <w:r>
+        <w:rPr>
+          <w:lang w:val="en-GB"/>
+        </w:rPr>
+        <w:tab/>
+      </w:r>
+      <w:r>
+        <w:rPr>
+          <w:lang w:val="en-GB"/>
+        </w:rPr>
+        <w:tab/>
+        <w:t xml:space="preserve">select </w:t>
+      </w:r>
+      <w:proofErr w:type="gramStart"/>
+      <w:r>
+        <w:rPr>
+          <w:lang w:val="en-GB"/>
+        </w:rPr>
+        <w:t>count(</w:t>
+      </w:r>
+      <w:proofErr w:type="gramEnd"/>
+      <w:r>
+        <w:rPr>
+          <w:lang w:val="en-GB"/>
+        </w:rPr>
+        <w:t>*)</w:t>
+      </w:r>
+    </w:p>
+    <w:p>
+      <w:pPr>
+        <w:pStyle w:val="Standard"/>
+        <w:spacing w:after="19"/>
+        <w:rPr>
+          <w:lang w:val="en-GB"/>
+        </w:rPr>
+      </w:pPr>
+      <w:r>
+        <w:rPr>
+          <w:lang w:val="en-GB"/>
+        </w:rPr>
+        <w:tab/>
+        <w:t xml:space="preserve"> </w:t>
+      </w:r>
+      <w:r>
+        <w:rPr>
+          <w:lang w:val="en-GB"/>
+        </w:rPr>
+        <w:tab/>
+        <w:t xml:space="preserve">from </w:t>
+      </w:r>
+      <w:proofErr w:type="spellStart"/>
+      <w:r>
+        <w:rPr>
+          <w:lang w:val="en-GB"/>
+        </w:rPr>
+        <w:t>c_comments</w:t>
+      </w:r>
+      <w:proofErr w:type="spellEnd"/>
+      <w:r>
+        <w:rPr>
+          <w:lang w:val="en-GB"/>
+        </w:rPr>
+        <w:t xml:space="preserve"> c inner join (</w:t>
+      </w:r>
+      <w:proofErr w:type="spellStart"/>
+      <w:r>
+        <w:rPr>
+          <w:lang w:val="en-GB"/>
+        </w:rPr>
+        <w:t>p_posts</w:t>
+      </w:r>
+      <w:proofErr w:type="spellEnd"/>
+      <w:r>
+        <w:rPr>
+          <w:lang w:val="en-GB"/>
+        </w:rPr>
+        <w:t xml:space="preserve"> p inner join </w:t>
+      </w:r>
+      <w:proofErr w:type="spellStart"/>
+      <w:r>
+        <w:rPr>
+          <w:lang w:val="en-GB"/>
+        </w:rPr>
+        <w:t>v_votes</w:t>
+      </w:r>
+      <w:proofErr w:type="spellEnd"/>
+      <w:r>
+        <w:rPr>
+          <w:lang w:val="en-GB"/>
+        </w:rPr>
+        <w:t xml:space="preserve"> v</w:t>
+      </w:r>
+    </w:p>
+    <w:p>
+      <w:pPr>
+        <w:pStyle w:val="Standard"/>
+        <w:spacing w:after="19"/>
+        <w:rPr>
+          <w:lang w:val="en-GB"/>
+        </w:rPr>
+      </w:pPr>
+      <w:r>
+        <w:rPr>
+          <w:lang w:val="en-GB"/>
+        </w:rPr>
+        <w:tab/>
+        <w:t xml:space="preserve"> </w:t>
+      </w:r>
+      <w:r>
+        <w:rPr>
+          <w:lang w:val="en-GB"/>
+        </w:rPr>
+        <w:tab/>
+        <w:t xml:space="preserve">                            </w:t>
+      </w:r>
+      <w:r>
+        <w:rPr>
+          <w:lang w:val="en-GB"/>
+        </w:rPr>
+        <w:tab/>
+      </w:r>
+      <w:r>
+        <w:rPr>
+          <w:lang w:val="en-GB"/>
+        </w:rPr>
+        <w:tab/>
+        <w:t xml:space="preserve">on </w:t>
+      </w:r>
+      <w:proofErr w:type="spellStart"/>
+      <w:r>
+        <w:rPr>
+          <w:lang w:val="en-GB"/>
+        </w:rPr>
+        <w:t>p.p_id</w:t>
+      </w:r>
+      <w:proofErr w:type="spellEnd"/>
+      <w:r>
+        <w:rPr>
+          <w:lang w:val="en-GB"/>
+        </w:rPr>
+        <w:t xml:space="preserve"> = </w:t>
+      </w:r>
+      <w:proofErr w:type="spellStart"/>
+      <w:r>
+        <w:rPr>
+          <w:lang w:val="en-GB"/>
+        </w:rPr>
+        <w:t>v.v_p_post</w:t>
+      </w:r>
+      <w:proofErr w:type="spellEnd"/>
+      <w:r>
+        <w:rPr>
+          <w:lang w:val="en-GB"/>
+        </w:rPr>
+        <w:t>)</w:t>
+      </w:r>
+    </w:p>
+    <w:p>
+      <w:pPr>
+        <w:pStyle w:val="Standard"/>
+        <w:spacing w:after="19"/>
+        <w:rPr>
+          <w:lang w:val="en-GB"/>
+        </w:rPr>
+      </w:pPr>
+      <w:r>
+        <w:rPr>
+          <w:lang w:val="en-GB"/>
+        </w:rPr>
+        <w:tab/>
+        <w:t xml:space="preserve"> </w:t>
+      </w:r>
+      <w:r>
+        <w:rPr>
+          <w:lang w:val="en-GB"/>
+        </w:rPr>
+        <w:tab/>
+      </w:r>
+      <w:r>
+        <w:rPr>
+          <w:lang w:val="en-GB"/>
+        </w:rPr>
+        <w:tab/>
+        <w:t xml:space="preserve">on </w:t>
+      </w:r>
+      <w:proofErr w:type="spellStart"/>
+      <w:r>
+        <w:rPr>
+          <w:lang w:val="en-GB"/>
+        </w:rPr>
+        <w:t>c.c_p_id</w:t>
+      </w:r>
+      <w:proofErr w:type="spellEnd"/>
+      <w:r>
+        <w:rPr>
+          <w:lang w:val="en-GB"/>
+        </w:rPr>
+        <w:t xml:space="preserve"> = </w:t>
+      </w:r>
+      <w:proofErr w:type="spellStart"/>
+      <w:r>
+        <w:rPr>
+          <w:lang w:val="en-GB"/>
+        </w:rPr>
+        <w:t>p.p_id</w:t>
+      </w:r>
+      <w:proofErr w:type="spellEnd"/>
+    </w:p>
+    <w:p>
+      <w:pPr>
+        <w:pStyle w:val="Standard"/>
+        <w:spacing w:after="19"/>
+        <w:rPr>
+          <w:lang w:val="en-GB"/>
+        </w:rPr>
+      </w:pPr>
+      <w:r>
+        <w:rPr>
+          <w:lang w:val="en-GB"/>
+        </w:rPr>
+        <w:tab/>
+      </w:r>
+      <w:r>
+        <w:rPr>
+          <w:lang w:val="en-GB"/>
+        </w:rPr>
+        <w:tab/>
+      </w:r>
+      <w:r>
+        <w:rPr>
+          <w:lang w:val="en-GB"/>
+        </w:rPr>
+        <w:tab/>
+        <w:t xml:space="preserve">where </w:t>
+      </w:r>
+      <w:proofErr w:type="spellStart"/>
+      <w:r>
+        <w:rPr>
+          <w:lang w:val="en-GB"/>
+        </w:rPr>
+        <w:t>u.u_username</w:t>
+      </w:r>
+      <w:proofErr w:type="spellEnd"/>
+      <w:r>
+        <w:rPr>
+          <w:lang w:val="en-GB"/>
+        </w:rPr>
+        <w:t xml:space="preserve"> like </w:t>
+      </w:r>
+      <w:proofErr w:type="spellStart"/>
+      <w:r>
+        <w:rPr>
+          <w:lang w:val="en-GB"/>
+        </w:rPr>
+        <w:t>p.p_u_username</w:t>
+      </w:r>
+      <w:proofErr w:type="spellEnd"/>
+    </w:p>
+    <w:p>
+      <w:pPr>
+        <w:pStyle w:val="Standard"/>
+        <w:spacing w:after="19"/>
+        <w:rPr>
+          <w:lang w:val="en-GB"/>
+        </w:rPr>
+      </w:pPr>
+      <w:r>
+        <w:rPr>
+          <w:lang w:val="en-GB"/>
+        </w:rPr>
+        <w:tab/>
+      </w:r>
+      <w:r>
+        <w:rPr>
+          <w:lang w:val="en-GB"/>
+        </w:rPr>
+        <w:tab/>
+        <w:t xml:space="preserve"> ) as </w:t>
+      </w:r>
+      <w:proofErr w:type="spellStart"/>
+      <w:r>
+        <w:rPr>
+          <w:lang w:val="en-GB"/>
+        </w:rPr>
+        <w:t>uu_comments_votes</w:t>
+      </w:r>
+      <w:proofErr w:type="spellEnd"/>
+      <w:r>
+        <w:rPr>
+          <w:lang w:val="en-GB"/>
+        </w:rPr>
+        <w:t>,</w:t>
+      </w:r>
+    </w:p>
+    <w:p>
+      <w:pPr>
+        <w:pStyle w:val="Standard"/>
+        <w:spacing w:after="19"/>
+        <w:rPr>
+          <w:lang w:val="en-GB"/>
+        </w:rPr>
+      </w:pPr>
+      <w:r>
+        <w:rPr>
+          <w:lang w:val="en-GB"/>
+        </w:rPr>
+        <w:tab/>
+      </w:r>
+      <w:r>
+        <w:rPr>
+          <w:lang w:val="en-GB"/>
+        </w:rPr>
+        <w:tab/>
+        <w:t>(</w:t>
+      </w:r>
+    </w:p>
+    <w:p>
+      <w:pPr>
+        <w:pStyle w:val="Standard"/>
+        <w:spacing w:after="19"/>
+        <w:rPr>
+          <w:lang w:val="en-GB"/>
+        </w:rPr>
+      </w:pPr>
+      <w:r>
+        <w:rPr>
+          <w:lang w:val="en-GB"/>
+        </w:rPr>
+        <w:tab/>
+      </w:r>
+      <w:r>
+        <w:rPr>
+          <w:lang w:val="en-GB"/>
+        </w:rPr>
+        <w:tab/>
+        <w:t xml:space="preserve"> select </w:t>
+      </w:r>
+      <w:proofErr w:type="gramStart"/>
+      <w:r>
+        <w:rPr>
+          <w:lang w:val="en-GB"/>
+        </w:rPr>
+        <w:t>count(</w:t>
+      </w:r>
+      <w:proofErr w:type="gramEnd"/>
+      <w:r>
+        <w:rPr>
+          <w:lang w:val="en-GB"/>
+        </w:rPr>
+        <w:t>*)</w:t>
+      </w:r>
+    </w:p>
+    <w:p>
+      <w:pPr>
+        <w:pStyle w:val="Standard"/>
+        <w:spacing w:after="19"/>
+        <w:rPr>
+          <w:lang w:val="en-GB"/>
+        </w:rPr>
+      </w:pPr>
+      <w:r>
+        <w:rPr>
+          <w:lang w:val="en-GB"/>
+        </w:rPr>
+        <w:tab/>
+      </w:r>
+      <w:r>
+        <w:rPr>
+          <w:lang w:val="en-GB"/>
+        </w:rPr>
+        <w:tab/>
+        <w:t xml:space="preserve"> from </w:t>
+      </w:r>
+      <w:proofErr w:type="spellStart"/>
+      <w:r>
+        <w:rPr>
+          <w:lang w:val="en-GB"/>
+        </w:rPr>
+        <w:t>v_votes</w:t>
+      </w:r>
+      <w:proofErr w:type="spellEnd"/>
+      <w:r>
+        <w:rPr>
+          <w:lang w:val="en-GB"/>
+        </w:rPr>
+        <w:t xml:space="preserve"> v inner join </w:t>
+      </w:r>
+      <w:proofErr w:type="spellStart"/>
+      <w:r>
+        <w:rPr>
+          <w:lang w:val="en-GB"/>
+        </w:rPr>
+        <w:t>p_posts</w:t>
+      </w:r>
+      <w:proofErr w:type="spellEnd"/>
+      <w:r>
+        <w:rPr>
+          <w:lang w:val="en-GB"/>
+        </w:rPr>
+        <w:t xml:space="preserve"> p</w:t>
+      </w:r>
+    </w:p>
+    <w:p>
+      <w:pPr>
+        <w:pStyle w:val="Standard"/>
+        <w:spacing w:after="19"/>
+        <w:rPr>
+          <w:lang w:val="en-GB"/>
+        </w:rPr>
+      </w:pPr>
+      <w:r>
+        <w:rPr>
+          <w:lang w:val="en-GB"/>
+        </w:rPr>
+        <w:tab/>
+      </w:r>
+      <w:r>
+        <w:rPr>
+          <w:lang w:val="en-GB"/>
+        </w:rPr>
+        <w:tab/>
+        <w:t xml:space="preserve"> </w:t>
+      </w:r>
+      <w:r>
+        <w:rPr>
+          <w:lang w:val="en-GB"/>
+        </w:rPr>
+        <w:tab/>
+        <w:t xml:space="preserve">on </w:t>
+      </w:r>
+      <w:proofErr w:type="spellStart"/>
+      <w:r>
+        <w:rPr>
+          <w:lang w:val="en-GB"/>
+        </w:rPr>
+        <w:t>v.v_p_post</w:t>
+      </w:r>
+      <w:proofErr w:type="spellEnd"/>
+      <w:r>
+        <w:rPr>
+          <w:lang w:val="en-GB"/>
+        </w:rPr>
+        <w:t xml:space="preserve"> = </w:t>
+      </w:r>
+      <w:proofErr w:type="spellStart"/>
+      <w:r>
+        <w:rPr>
+          <w:lang w:val="en-GB"/>
+        </w:rPr>
+        <w:t>p.p_id</w:t>
+      </w:r>
+      <w:proofErr w:type="spellEnd"/>
+    </w:p>
+    <w:p>
+      <w:pPr>
+        <w:pStyle w:val="Standard"/>
+        <w:spacing w:after="19"/>
+        <w:rPr>
+          <w:lang w:val="en-GB"/>
+        </w:rPr>
+      </w:pPr>
+      <w:r>
+        <w:rPr>
+          <w:lang w:val="en-GB"/>
+        </w:rPr>
+        <w:tab/>
+      </w:r>
+      <w:r>
+        <w:rPr>
+          <w:lang w:val="en-GB"/>
+        </w:rPr>
+        <w:tab/>
+        <w:t xml:space="preserve"> </w:t>
+      </w:r>
+      <w:r>
+        <w:rPr>
+          <w:lang w:val="en-GB"/>
+        </w:rPr>
+        <w:tab/>
+        <w:t xml:space="preserve">where </w:t>
+      </w:r>
+      <w:proofErr w:type="spellStart"/>
+      <w:r>
+        <w:rPr>
+          <w:lang w:val="en-GB"/>
+        </w:rPr>
+        <w:t>u.u_username</w:t>
+      </w:r>
+      <w:proofErr w:type="spellEnd"/>
+      <w:r>
+        <w:rPr>
+          <w:lang w:val="en-GB"/>
+        </w:rPr>
+        <w:t xml:space="preserve"> like </w:t>
+      </w:r>
+      <w:proofErr w:type="spellStart"/>
+      <w:r>
+        <w:rPr>
+          <w:lang w:val="en-GB"/>
+        </w:rPr>
+        <w:t>p.p_u_username</w:t>
+      </w:r>
+      <w:proofErr w:type="spellEnd"/>
+    </w:p>
+    <w:p>
+      <w:pPr>
+        <w:pStyle w:val="Standard"/>
+        <w:spacing w:after="19"/>
+        <w:rPr>
+          <w:lang w:val="en-GB"/>
+        </w:rPr>
+      </w:pPr>
+      <w:r>
+        <w:rPr>
+          <w:lang w:val="en-GB"/>
+        </w:rPr>
+        <w:tab/>
+      </w:r>
+      <w:r>
+        <w:rPr>
+          <w:lang w:val="en-GB"/>
+        </w:rPr>
+        <w:tab/>
+        <w:t xml:space="preserve"> ) as </w:t>
+      </w:r>
+      <w:proofErr w:type="spellStart"/>
+      <w:r>
+        <w:rPr>
+          <w:lang w:val="en-GB"/>
+        </w:rPr>
+        <w:t>uu_total_votes</w:t>
+      </w:r>
+      <w:proofErr w:type="spellEnd"/>
+    </w:p>
+    <w:p>
+      <w:pPr>
+        <w:pStyle w:val="Standard"/>
+        <w:spacing w:after="19"/>
+        <w:rPr>
+          <w:lang w:val="en-GB"/>
+        </w:rPr>
+      </w:pPr>
+      <w:r>
+        <w:rPr>
+          <w:lang w:val="en-GB"/>
+        </w:rPr>
+        <w:tab/>
+        <w:t xml:space="preserve">from </w:t>
+      </w:r>
+      <w:proofErr w:type="spellStart"/>
+      <w:r>
+        <w:rPr>
+          <w:lang w:val="en-GB"/>
+        </w:rPr>
+        <w:t>u_users</w:t>
+      </w:r>
+      <w:proofErr w:type="spellEnd"/>
+      <w:r>
+        <w:rPr>
+          <w:lang w:val="en-GB"/>
+        </w:rPr>
+        <w:t xml:space="preserve"> u;</w:t>
+      </w:r>
+    </w:p>
+    <w:p>
+      <w:pPr>
+        <w:pStyle w:val="Standard"/>
+        <w:spacing w:after="19"/>
+        <w:rPr>
+          <w:lang w:val="en-GB"/>
+        </w:rPr>
+      </w:pPr>
+    </w:p>
+    <w:p>
+      <w:pPr>
+        <w:pStyle w:val="Standard"/>
+        <w:spacing w:after="19"/>
+        <w:rPr>
+          <w:lang w:val="en-GB"/>
+        </w:rPr>
+      </w:pPr>
+    </w:p>
+    <w:p>
+      <w:pPr>
+        <w:pStyle w:val="Standard"/>
+        <w:spacing w:after="19"/>
+        <w:rPr>
+          <w:lang w:val="en-GB"/>
+        </w:rPr>
+      </w:pPr>
+      <w:r>
+        <w:rPr>
+          <w:lang w:val="en-GB"/>
+        </w:rPr>
+        <w:t xml:space="preserve">drop view if exists </w:t>
+      </w:r>
+      <w:proofErr w:type="spellStart"/>
+      <w:r>
+        <w:rPr>
+          <w:lang w:val="en-GB"/>
+        </w:rPr>
+        <w:t>vUserRankings</w:t>
+      </w:r>
+      <w:proofErr w:type="spellEnd"/>
+      <w:r>
+        <w:rPr>
+          <w:lang w:val="en-GB"/>
+        </w:rPr>
+        <w:t>;</w:t>
+      </w:r>
+    </w:p>
+    <w:p>
+      <w:pPr>
+        <w:pStyle w:val="Standard"/>
+        <w:spacing w:after="19"/>
+        <w:rPr>
+          <w:lang w:val="en-GB"/>
+        </w:rPr>
+      </w:pPr>
+      <w:r>
+        <w:rPr>
+          <w:lang w:val="en-GB"/>
+        </w:rPr>
+        <w:t xml:space="preserve">create view </w:t>
+      </w:r>
+      <w:proofErr w:type="spellStart"/>
+      <w:r>
+        <w:rPr>
+          <w:lang w:val="en-GB"/>
+        </w:rPr>
+        <w:t>vUserRankings</w:t>
+      </w:r>
+      <w:proofErr w:type="spellEnd"/>
+      <w:r>
+        <w:rPr>
+          <w:lang w:val="en-GB"/>
+        </w:rPr>
+        <w:t xml:space="preserve"> as</w:t>
+      </w:r>
+    </w:p>
+    <w:p>
+      <w:pPr>
+        <w:pStyle w:val="Standard"/>
+        <w:spacing w:after="19"/>
+        <w:rPr>
+          <w:lang w:val="en-GB"/>
+        </w:rPr>
+      </w:pPr>
+      <w:r>
+        <w:rPr>
+          <w:lang w:val="en-GB"/>
+        </w:rPr>
+        <w:tab/>
+        <w:t xml:space="preserve">select </w:t>
+      </w:r>
+      <w:proofErr w:type="spellStart"/>
+      <w:r>
+        <w:rPr>
+          <w:lang w:val="en-GB"/>
+        </w:rPr>
+        <w:t>u.u_username</w:t>
+      </w:r>
+      <w:proofErr w:type="spellEnd"/>
+      <w:r>
+        <w:rPr>
+          <w:lang w:val="en-GB"/>
+        </w:rPr>
+        <w:t>,</w:t>
+      </w:r>
+    </w:p>
+    <w:p>
+      <w:pPr>
+        <w:pStyle w:val="Standard"/>
+        <w:spacing w:after="19"/>
+        <w:rPr>
+          <w:lang w:val="en-GB"/>
+        </w:rPr>
+      </w:pPr>
+      <w:r>
+        <w:rPr>
+          <w:lang w:val="en-GB"/>
+        </w:rPr>
+        <w:tab/>
+        <w:t>(</w:t>
+      </w:r>
+    </w:p>
+    <w:p>
+      <w:pPr>
+        <w:pStyle w:val="Standard"/>
+        <w:spacing w:after="19"/>
+        <w:rPr>
+          <w:lang w:val="en-GB"/>
+        </w:rPr>
+      </w:pPr>
+      <w:r>
+        <w:rPr>
+          <w:lang w:val="en-GB"/>
+        </w:rPr>
+        <w:tab/>
+        <w:t xml:space="preserve"> select </w:t>
+      </w:r>
+      <w:proofErr w:type="gramStart"/>
+      <w:r>
+        <w:rPr>
+          <w:lang w:val="en-GB"/>
+        </w:rPr>
+        <w:t>count(</w:t>
+      </w:r>
+      <w:proofErr w:type="gramEnd"/>
+      <w:r>
+        <w:rPr>
+          <w:lang w:val="en-GB"/>
+        </w:rPr>
+        <w:t>*)</w:t>
+      </w:r>
+    </w:p>
+    <w:p>
+      <w:pPr>
+        <w:pStyle w:val="Standard"/>
+        <w:spacing w:after="19"/>
+        <w:rPr>
+          <w:lang w:val="en-GB"/>
+        </w:rPr>
+      </w:pPr>
+      <w:r>
+        <w:rPr>
+          <w:lang w:val="en-GB"/>
+        </w:rPr>
+        <w:tab/>
+        <w:t xml:space="preserve"> from </w:t>
+      </w:r>
+      <w:proofErr w:type="spellStart"/>
+      <w:r>
+        <w:rPr>
+          <w:lang w:val="en-GB"/>
+        </w:rPr>
+        <w:t>p_posts</w:t>
+      </w:r>
+      <w:proofErr w:type="spellEnd"/>
+      <w:r>
+        <w:rPr>
+          <w:lang w:val="en-GB"/>
+        </w:rPr>
+        <w:t xml:space="preserve"> p inner join </w:t>
+      </w:r>
+      <w:proofErr w:type="spellStart"/>
+      <w:r>
+        <w:rPr>
+          <w:lang w:val="en-GB"/>
+        </w:rPr>
+        <w:t>a_articles</w:t>
+      </w:r>
+      <w:proofErr w:type="spellEnd"/>
+      <w:r>
+        <w:rPr>
+          <w:lang w:val="en-GB"/>
+        </w:rPr>
+        <w:t xml:space="preserve"> a</w:t>
+      </w:r>
+    </w:p>
+    <w:p>
+      <w:pPr>
+        <w:pStyle w:val="Standard"/>
+        <w:spacing w:after="19"/>
+        <w:rPr>
+          <w:lang w:val="en-GB"/>
+        </w:rPr>
+      </w:pPr>
+      <w:r>
+        <w:rPr>
+          <w:lang w:val="en-GB"/>
+        </w:rPr>
+        <w:tab/>
+        <w:t xml:space="preserve"> </w:t>
+      </w:r>
+      <w:r>
+        <w:rPr>
+          <w:lang w:val="en-GB"/>
+        </w:rPr>
+        <w:tab/>
+      </w:r>
+      <w:r>
+        <w:rPr>
+          <w:lang w:val="en-GB"/>
+        </w:rPr>
+        <w:tab/>
+        <w:t xml:space="preserve">on </w:t>
+      </w:r>
+      <w:proofErr w:type="spellStart"/>
+      <w:r>
+        <w:rPr>
+          <w:lang w:val="en-GB"/>
+        </w:rPr>
+        <w:t>p.p_id</w:t>
+      </w:r>
+      <w:proofErr w:type="spellEnd"/>
+      <w:r>
+        <w:rPr>
+          <w:lang w:val="en-GB"/>
+        </w:rPr>
+        <w:t xml:space="preserve"> = </w:t>
+      </w:r>
+      <w:proofErr w:type="spellStart"/>
+      <w:r>
+        <w:rPr>
+          <w:lang w:val="en-GB"/>
+        </w:rPr>
+        <w:t>a.a_p_id</w:t>
+      </w:r>
+      <w:proofErr w:type="spellEnd"/>
+    </w:p>
+    <w:p>
+      <w:pPr>
+        <w:pStyle w:val="Standard"/>
+        <w:spacing w:after="19"/>
+        <w:rPr>
+          <w:lang w:val="en-GB"/>
+        </w:rPr>
+      </w:pPr>
+      <w:r>
+        <w:rPr>
+          <w:lang w:val="en-GB"/>
+        </w:rPr>
+        <w:tab/>
+      </w:r>
+      <w:r>
+        <w:rPr>
+          <w:lang w:val="en-GB"/>
+        </w:rPr>
+        <w:tab/>
+        <w:t xml:space="preserve">where </w:t>
+      </w:r>
+      <w:proofErr w:type="spellStart"/>
+      <w:r>
+        <w:rPr>
+          <w:lang w:val="en-GB"/>
+        </w:rPr>
+        <w:t>a.a_r_rank</w:t>
+      </w:r>
+      <w:proofErr w:type="spellEnd"/>
+      <w:r>
+        <w:rPr>
+          <w:lang w:val="en-GB"/>
+        </w:rPr>
+        <w:t xml:space="preserve"> between 1 and 499 and </w:t>
+      </w:r>
+      <w:proofErr w:type="spellStart"/>
+      <w:r>
+        <w:rPr>
+          <w:lang w:val="en-GB"/>
+        </w:rPr>
+        <w:t>p.p_u_username</w:t>
+      </w:r>
+      <w:proofErr w:type="spellEnd"/>
+      <w:r>
+        <w:rPr>
+          <w:lang w:val="en-GB"/>
+        </w:rPr>
+        <w:t xml:space="preserve"> like </w:t>
+      </w:r>
+      <w:proofErr w:type="spellStart"/>
+      <w:r>
+        <w:rPr>
+          <w:lang w:val="en-GB"/>
+        </w:rPr>
+        <w:t>u.u_username</w:t>
+      </w:r>
+      <w:proofErr w:type="spellEnd"/>
+    </w:p>
+    <w:p>
+      <w:pPr>
+        <w:pStyle w:val="Standard"/>
+        <w:spacing w:after="19"/>
+        <w:rPr>
+          <w:lang w:val="en-GB"/>
+        </w:rPr>
+      </w:pPr>
+      <w:r>
+        <w:rPr>
+          <w:lang w:val="en-GB"/>
+        </w:rPr>
+        <w:tab/>
+        <w:t xml:space="preserve"> ) as </w:t>
+      </w:r>
+      <w:proofErr w:type="spellStart"/>
+      <w:r>
+        <w:rPr>
+          <w:lang w:val="en-GB"/>
+        </w:rPr>
+        <w:t>ur_superhot</w:t>
+      </w:r>
+      <w:proofErr w:type="spellEnd"/>
+      <w:r>
+        <w:rPr>
+          <w:lang w:val="en-GB"/>
+        </w:rPr>
+        <w:t>,</w:t>
+      </w:r>
+    </w:p>
+    <w:p>
+      <w:pPr>
+        <w:pStyle w:val="Standard"/>
+        <w:spacing w:after="19"/>
+        <w:rPr>
+          <w:lang w:val="en-GB"/>
+        </w:rPr>
+      </w:pPr>
+      <w:r>
+        <w:rPr>
+          <w:lang w:val="en-GB"/>
+        </w:rPr>
+        <w:tab/>
+        <w:t>(</w:t>
+      </w:r>
+    </w:p>
+    <w:p>
+      <w:pPr>
+        <w:pStyle w:val="Standard"/>
+        <w:spacing w:after="19"/>
+        <w:rPr>
+          <w:lang w:val="en-GB"/>
+        </w:rPr>
+      </w:pPr>
+      <w:r>
+        <w:rPr>
+          <w:lang w:val="en-GB"/>
+        </w:rPr>
+        <w:tab/>
+        <w:t xml:space="preserve"> select </w:t>
+      </w:r>
+      <w:proofErr w:type="gramStart"/>
+      <w:r>
+        <w:rPr>
+          <w:lang w:val="en-GB"/>
+        </w:rPr>
+        <w:t>count(</w:t>
+      </w:r>
+      <w:proofErr w:type="gramEnd"/>
+      <w:r>
+        <w:rPr>
+          <w:lang w:val="en-GB"/>
+        </w:rPr>
+        <w:t>*)</w:t>
+      </w:r>
+    </w:p>
+    <w:p>
+      <w:pPr>
+        <w:pStyle w:val="Standard"/>
+        <w:spacing w:after="19"/>
+        <w:rPr>
+          <w:lang w:val="en-GB"/>
+        </w:rPr>
+      </w:pPr>
+      <w:r>
+        <w:rPr>
+          <w:lang w:val="en-GB"/>
+        </w:rPr>
+        <w:tab/>
+        <w:t xml:space="preserve"> from </w:t>
+      </w:r>
+      <w:proofErr w:type="spellStart"/>
+      <w:r>
+        <w:rPr>
+          <w:lang w:val="en-GB"/>
+        </w:rPr>
+        <w:t>p_posts</w:t>
+      </w:r>
+      <w:proofErr w:type="spellEnd"/>
+      <w:r>
+        <w:rPr>
+          <w:lang w:val="en-GB"/>
+        </w:rPr>
+        <w:t xml:space="preserve"> p inner join </w:t>
+      </w:r>
+      <w:proofErr w:type="spellStart"/>
+      <w:r>
+        <w:rPr>
+          <w:lang w:val="en-GB"/>
+        </w:rPr>
+        <w:t>a_articles</w:t>
+      </w:r>
+      <w:proofErr w:type="spellEnd"/>
+      <w:r>
+        <w:rPr>
+          <w:lang w:val="en-GB"/>
+        </w:rPr>
+        <w:t xml:space="preserve"> a</w:t>
+      </w:r>
+    </w:p>
+    <w:p>
+      <w:pPr>
+        <w:pStyle w:val="Standard"/>
+        <w:spacing w:after="19"/>
+        <w:rPr>
+          <w:lang w:val="en-GB"/>
+        </w:rPr>
+      </w:pPr>
+      <w:r>
+        <w:rPr>
+          <w:lang w:val="en-GB"/>
+        </w:rPr>
+        <w:t xml:space="preserve"> </w:t>
+      </w:r>
+      <w:r>
+        <w:rPr>
+          <w:lang w:val="en-GB"/>
+        </w:rPr>
+        <w:tab/>
+      </w:r>
+      <w:r>
+        <w:rPr>
+          <w:lang w:val="en-GB"/>
+        </w:rPr>
+        <w:tab/>
+      </w:r>
+      <w:r>
+        <w:rPr>
+          <w:lang w:val="en-GB"/>
+        </w:rPr>
+        <w:tab/>
+        <w:t xml:space="preserve">on </w:t>
+      </w:r>
+      <w:proofErr w:type="spellStart"/>
+      <w:r>
+        <w:rPr>
+          <w:lang w:val="en-GB"/>
+        </w:rPr>
+        <w:t>p.p_id</w:t>
+      </w:r>
+      <w:proofErr w:type="spellEnd"/>
+      <w:r>
+        <w:rPr>
+          <w:lang w:val="en-GB"/>
+        </w:rPr>
+        <w:t xml:space="preserve"> = </w:t>
+      </w:r>
+      <w:proofErr w:type="spellStart"/>
+      <w:r>
+        <w:rPr>
+          <w:lang w:val="en-GB"/>
+        </w:rPr>
+        <w:t>a.a_p_id</w:t>
+      </w:r>
+      <w:proofErr w:type="spellEnd"/>
+    </w:p>
+    <w:p>
+      <w:pPr>
+        <w:pStyle w:val="Standard"/>
+        <w:spacing w:after="19"/>
+        <w:rPr>
+          <w:lang w:val="en-GB"/>
+        </w:rPr>
+      </w:pPr>
+      <w:r>
+        <w:rPr>
+          <w:lang w:val="en-GB"/>
+        </w:rPr>
+        <w:tab/>
+      </w:r>
+      <w:r>
+        <w:rPr>
+          <w:lang w:val="en-GB"/>
+        </w:rPr>
+        <w:tab/>
+        <w:t xml:space="preserve">where </w:t>
+      </w:r>
+      <w:proofErr w:type="spellStart"/>
+      <w:r>
+        <w:rPr>
+          <w:lang w:val="en-GB"/>
+        </w:rPr>
+        <w:t>a.a_r_rank</w:t>
+      </w:r>
+      <w:proofErr w:type="spellEnd"/>
+      <w:r>
+        <w:rPr>
+          <w:lang w:val="en-GB"/>
+        </w:rPr>
+        <w:t xml:space="preserve"> between 500 and 999 and </w:t>
+      </w:r>
+      <w:proofErr w:type="spellStart"/>
+      <w:r>
+        <w:rPr>
+          <w:lang w:val="en-GB"/>
+        </w:rPr>
+        <w:t>p.p_u_username</w:t>
+      </w:r>
+      <w:proofErr w:type="spellEnd"/>
+      <w:r>
+        <w:rPr>
+          <w:lang w:val="en-GB"/>
+        </w:rPr>
+        <w:t xml:space="preserve"> like </w:t>
+      </w:r>
+      <w:proofErr w:type="spellStart"/>
+      <w:r>
+        <w:rPr>
+          <w:lang w:val="en-GB"/>
+        </w:rPr>
+        <w:t>u.u_username</w:t>
+      </w:r>
+      <w:proofErr w:type="spellEnd"/>
+    </w:p>
+    <w:p>
+      <w:pPr>
+        <w:pStyle w:val="Standard"/>
+        <w:spacing w:after="19"/>
+        <w:rPr>
+          <w:lang w:val="en-GB"/>
+        </w:rPr>
+      </w:pPr>
+      <w:r>
+        <w:rPr>
+          <w:lang w:val="en-GB"/>
+        </w:rPr>
+        <w:tab/>
+        <w:t xml:space="preserve"> ) as </w:t>
+      </w:r>
+      <w:proofErr w:type="spellStart"/>
+      <w:r>
+        <w:rPr>
+          <w:lang w:val="en-GB"/>
+        </w:rPr>
+        <w:t>ur_hot</w:t>
+      </w:r>
+      <w:proofErr w:type="spellEnd"/>
+      <w:r>
+        <w:rPr>
+          <w:lang w:val="en-GB"/>
+        </w:rPr>
+        <w:t>,</w:t>
+      </w:r>
+    </w:p>
+    <w:p>
+      <w:pPr>
+        <w:pStyle w:val="Standard"/>
+        <w:spacing w:after="19"/>
+        <w:rPr>
+          <w:lang w:val="en-GB"/>
+        </w:rPr>
+      </w:pPr>
+      <w:r>
+        <w:rPr>
+          <w:lang w:val="en-GB"/>
+        </w:rPr>
+        <w:lastRenderedPageBreak/>
+        <w:tab/>
+        <w:t>(</w:t>
+      </w:r>
+    </w:p>
+    <w:p>
+      <w:pPr>
+        <w:pStyle w:val="Standard"/>
+        <w:spacing w:after="19"/>
+        <w:rPr>
+          <w:lang w:val="en-GB"/>
+        </w:rPr>
+      </w:pPr>
+      <w:r>
+        <w:rPr>
+          <w:lang w:val="en-GB"/>
+        </w:rPr>
+        <w:tab/>
+        <w:t xml:space="preserve"> select </w:t>
+      </w:r>
+      <w:proofErr w:type="gramStart"/>
+      <w:r>
+        <w:rPr>
+          <w:lang w:val="en-GB"/>
+        </w:rPr>
+        <w:t>count(</w:t>
+      </w:r>
+      <w:proofErr w:type="gramEnd"/>
+      <w:r>
+        <w:rPr>
+          <w:lang w:val="en-GB"/>
+        </w:rPr>
+        <w:t>*)</w:t>
+      </w:r>
+    </w:p>
+    <w:p>
+      <w:pPr>
+        <w:pStyle w:val="Standard"/>
+        <w:spacing w:after="19"/>
+        <w:rPr>
+          <w:lang w:val="en-GB"/>
+        </w:rPr>
+      </w:pPr>
+      <w:r>
+        <w:rPr>
+          <w:lang w:val="en-GB"/>
+        </w:rPr>
+        <w:tab/>
+        <w:t xml:space="preserve"> from </w:t>
+      </w:r>
+      <w:proofErr w:type="spellStart"/>
+      <w:r>
+        <w:rPr>
+          <w:lang w:val="en-GB"/>
+        </w:rPr>
+        <w:t>p_posts</w:t>
+      </w:r>
+      <w:proofErr w:type="spellEnd"/>
+      <w:r>
+        <w:rPr>
+          <w:lang w:val="en-GB"/>
+        </w:rPr>
+        <w:t xml:space="preserve"> p inner join </w:t>
+      </w:r>
+      <w:proofErr w:type="spellStart"/>
+      <w:r>
+        <w:rPr>
+          <w:lang w:val="en-GB"/>
+        </w:rPr>
+        <w:t>a_articles</w:t>
+      </w:r>
+      <w:proofErr w:type="spellEnd"/>
+      <w:r>
+        <w:rPr>
+          <w:lang w:val="en-GB"/>
+        </w:rPr>
+        <w:t xml:space="preserve"> a</w:t>
+      </w:r>
+    </w:p>
+    <w:p>
+      <w:pPr>
+        <w:pStyle w:val="Standard"/>
+        <w:spacing w:after="19"/>
+        <w:rPr>
+          <w:lang w:val="en-GB"/>
+        </w:rPr>
+      </w:pPr>
+      <w:r>
+        <w:rPr>
+          <w:lang w:val="en-GB"/>
+        </w:rPr>
+        <w:tab/>
+        <w:t xml:space="preserve"> </w:t>
+      </w:r>
+      <w:r>
+        <w:rPr>
+          <w:lang w:val="en-GB"/>
+        </w:rPr>
+        <w:tab/>
+      </w:r>
+      <w:r>
+        <w:rPr>
+          <w:lang w:val="en-GB"/>
+        </w:rPr>
+        <w:tab/>
+        <w:t xml:space="preserve">on </w:t>
+      </w:r>
+      <w:proofErr w:type="spellStart"/>
+      <w:r>
+        <w:rPr>
+          <w:lang w:val="en-GB"/>
+        </w:rPr>
+        <w:t>p.p_id</w:t>
+      </w:r>
+      <w:proofErr w:type="spellEnd"/>
+      <w:r>
+        <w:rPr>
+          <w:lang w:val="en-GB"/>
+        </w:rPr>
+        <w:t xml:space="preserve"> = </w:t>
+      </w:r>
+      <w:proofErr w:type="spellStart"/>
+      <w:r>
+        <w:rPr>
+          <w:lang w:val="en-GB"/>
+        </w:rPr>
+        <w:t>a.a_p_id</w:t>
+      </w:r>
+      <w:proofErr w:type="spellEnd"/>
+    </w:p>
+    <w:p>
+      <w:pPr>
+        <w:pStyle w:val="Standard"/>
+        <w:spacing w:after="19"/>
+        <w:rPr>
+          <w:lang w:val="en-GB"/>
+        </w:rPr>
+      </w:pPr>
+      <w:r>
+        <w:rPr>
+          <w:lang w:val="en-GB"/>
+        </w:rPr>
+        <w:tab/>
+      </w:r>
+      <w:r>
+        <w:rPr>
+          <w:lang w:val="en-GB"/>
+        </w:rPr>
+        <w:tab/>
+        <w:t xml:space="preserve">where </w:t>
+      </w:r>
+      <w:proofErr w:type="spellStart"/>
+      <w:r>
+        <w:rPr>
+          <w:lang w:val="en-GB"/>
+        </w:rPr>
+        <w:t>a.a_r_rank</w:t>
+      </w:r>
+      <w:proofErr w:type="spellEnd"/>
+      <w:r>
+        <w:rPr>
+          <w:lang w:val="en-GB"/>
+        </w:rPr>
+        <w:t xml:space="preserve"> between 1000 and 1499 and </w:t>
+      </w:r>
+      <w:proofErr w:type="spellStart"/>
+      <w:r>
+        <w:rPr>
+          <w:lang w:val="en-GB"/>
+        </w:rPr>
+        <w:t>p.p_u_username</w:t>
+      </w:r>
+      <w:proofErr w:type="spellEnd"/>
+      <w:r>
+        <w:rPr>
+          <w:lang w:val="en-GB"/>
+        </w:rPr>
+        <w:t xml:space="preserve"> like </w:t>
+      </w:r>
+      <w:proofErr w:type="spellStart"/>
+      <w:r>
+        <w:rPr>
+          <w:lang w:val="en-GB"/>
+        </w:rPr>
+        <w:t>u.u_username</w:t>
+      </w:r>
+      <w:proofErr w:type="spellEnd"/>
+    </w:p>
+    <w:p>
+      <w:pPr>
+        <w:pStyle w:val="Standard"/>
+        <w:spacing w:after="19"/>
+        <w:rPr>
+          <w:lang w:val="en-GB"/>
+        </w:rPr>
+      </w:pPr>
+      <w:r>
+        <w:rPr>
+          <w:lang w:val="en-GB"/>
+        </w:rPr>
+        <w:tab/>
+        <w:t xml:space="preserve"> ) as </w:t>
+      </w:r>
+      <w:proofErr w:type="spellStart"/>
+      <w:r>
+        <w:rPr>
+          <w:lang w:val="en-GB"/>
+        </w:rPr>
+        <w:t>ur_rising</w:t>
+      </w:r>
+      <w:proofErr w:type="spellEnd"/>
+      <w:r>
+        <w:rPr>
+          <w:lang w:val="en-GB"/>
+        </w:rPr>
+        <w:t>,</w:t>
+      </w:r>
+    </w:p>
+    <w:p>
+      <w:pPr>
+        <w:pStyle w:val="Standard"/>
+        <w:spacing w:after="19"/>
+        <w:rPr>
+          <w:lang w:val="en-GB"/>
+        </w:rPr>
+      </w:pPr>
+      <w:r>
+        <w:rPr>
+          <w:lang w:val="en-GB"/>
+        </w:rPr>
+        <w:tab/>
+        <w:t>(</w:t>
+      </w:r>
+    </w:p>
+    <w:p>
+      <w:pPr>
+        <w:pStyle w:val="Standard"/>
+        <w:spacing w:after="19"/>
+        <w:rPr>
+          <w:lang w:val="en-GB"/>
+        </w:rPr>
+      </w:pPr>
+      <w:r>
+        <w:rPr>
+          <w:lang w:val="en-GB"/>
+        </w:rPr>
+        <w:tab/>
+        <w:t xml:space="preserve"> select </w:t>
+      </w:r>
+      <w:proofErr w:type="gramStart"/>
+      <w:r>
+        <w:rPr>
+          <w:lang w:val="en-GB"/>
+        </w:rPr>
+        <w:t>count(</w:t>
+      </w:r>
+      <w:proofErr w:type="gramEnd"/>
+      <w:r>
+        <w:rPr>
+          <w:lang w:val="en-GB"/>
+        </w:rPr>
+        <w:t>*)</w:t>
+      </w:r>
+    </w:p>
+    <w:p>
+      <w:pPr>
+        <w:pStyle w:val="Standard"/>
+        <w:spacing w:after="19"/>
+        <w:rPr>
+          <w:lang w:val="en-GB"/>
+        </w:rPr>
+      </w:pPr>
+      <w:r>
+        <w:rPr>
+          <w:lang w:val="en-GB"/>
+        </w:rPr>
+        <w:tab/>
+        <w:t xml:space="preserve"> from </w:t>
+      </w:r>
+      <w:proofErr w:type="spellStart"/>
+      <w:r>
+        <w:rPr>
+          <w:lang w:val="en-GB"/>
+        </w:rPr>
+        <w:t>p_posts</w:t>
+      </w:r>
+      <w:proofErr w:type="spellEnd"/>
+      <w:r>
+        <w:rPr>
+          <w:lang w:val="en-GB"/>
+        </w:rPr>
+        <w:t xml:space="preserve"> p inner join </w:t>
+      </w:r>
+      <w:proofErr w:type="spellStart"/>
+      <w:r>
+        <w:rPr>
+          <w:lang w:val="en-GB"/>
+        </w:rPr>
+        <w:t>a_articles</w:t>
+      </w:r>
+      <w:proofErr w:type="spellEnd"/>
+      <w:r>
+        <w:rPr>
+          <w:lang w:val="en-GB"/>
+        </w:rPr>
+        <w:t xml:space="preserve"> a</w:t>
+      </w:r>
+    </w:p>
+    <w:p>
+      <w:pPr>
+        <w:pStyle w:val="Standard"/>
+        <w:spacing w:after="19"/>
+        <w:rPr>
+          <w:lang w:val="en-GB"/>
+        </w:rPr>
+      </w:pPr>
+      <w:r>
+        <w:rPr>
+          <w:lang w:val="en-GB"/>
+        </w:rPr>
+        <w:tab/>
+        <w:t xml:space="preserve"> </w:t>
+      </w:r>
+      <w:r>
+        <w:rPr>
+          <w:lang w:val="en-GB"/>
+        </w:rPr>
+        <w:tab/>
+      </w:r>
+      <w:r>
+        <w:rPr>
+          <w:lang w:val="en-GB"/>
+        </w:rPr>
+        <w:tab/>
+        <w:t xml:space="preserve">on </w:t>
+      </w:r>
+      <w:proofErr w:type="spellStart"/>
+      <w:r>
+        <w:rPr>
+          <w:lang w:val="en-GB"/>
+        </w:rPr>
+        <w:t>p.p_id</w:t>
+      </w:r>
+      <w:proofErr w:type="spellEnd"/>
+      <w:r>
+        <w:rPr>
+          <w:lang w:val="en-GB"/>
+        </w:rPr>
+        <w:t xml:space="preserve"> = </w:t>
+      </w:r>
+      <w:proofErr w:type="spellStart"/>
+      <w:r>
+        <w:rPr>
+          <w:lang w:val="en-GB"/>
+        </w:rPr>
+        <w:t>a.a_p_id</w:t>
+      </w:r>
+      <w:proofErr w:type="spellEnd"/>
+    </w:p>
+    <w:p>
+      <w:pPr>
+        <w:pStyle w:val="Standard"/>
+        <w:spacing w:after="19"/>
+        <w:rPr>
+          <w:lang w:val="en-GB"/>
+        </w:rPr>
+      </w:pPr>
+      <w:r>
+        <w:rPr>
+          <w:lang w:val="en-GB"/>
+        </w:rPr>
+        <w:tab/>
+      </w:r>
+      <w:r>
+        <w:rPr>
+          <w:lang w:val="en-GB"/>
+        </w:rPr>
+        <w:tab/>
+        <w:t xml:space="preserve">where </w:t>
+      </w:r>
+      <w:proofErr w:type="spellStart"/>
+      <w:r>
+        <w:rPr>
+          <w:lang w:val="en-GB"/>
+        </w:rPr>
+        <w:t>a.a_r_rank</w:t>
+      </w:r>
+      <w:proofErr w:type="spellEnd"/>
+      <w:r>
+        <w:rPr>
+          <w:lang w:val="en-GB"/>
+        </w:rPr>
+        <w:t xml:space="preserve"> between 1500 and 2000 and </w:t>
+      </w:r>
+      <w:proofErr w:type="spellStart"/>
+      <w:r>
+        <w:rPr>
+          <w:lang w:val="en-GB"/>
+        </w:rPr>
+        <w:t>p.p_u_username</w:t>
+      </w:r>
+      <w:proofErr w:type="spellEnd"/>
+      <w:r>
+        <w:rPr>
+          <w:lang w:val="en-GB"/>
+        </w:rPr>
+        <w:t xml:space="preserve"> like </w:t>
+      </w:r>
+      <w:proofErr w:type="spellStart"/>
+      <w:r>
+        <w:rPr>
+          <w:lang w:val="en-GB"/>
+        </w:rPr>
+        <w:t>u.u_username</w:t>
+      </w:r>
+      <w:proofErr w:type="spellEnd"/>
+    </w:p>
+    <w:p>
+      <w:pPr>
+        <w:pStyle w:val="Standard"/>
+        <w:spacing w:after="19"/>
+        <w:rPr>
+          <w:lang w:val="en-GB"/>
+        </w:rPr>
+      </w:pPr>
+      <w:r>
+        <w:rPr>
+          <w:lang w:val="en-GB"/>
+        </w:rPr>
+        <w:tab/>
+        <w:t xml:space="preserve"> ) as </w:t>
+      </w:r>
+      <w:proofErr w:type="spellStart"/>
+      <w:r>
+        <w:rPr>
+          <w:lang w:val="en-GB"/>
+        </w:rPr>
+        <w:t>ur_upcoming</w:t>
+      </w:r>
+      <w:proofErr w:type="spellEnd"/>
+      <w:r>
+        <w:rPr>
+          <w:lang w:val="en-GB"/>
+        </w:rPr>
+        <w:t>,</w:t>
+      </w:r>
+    </w:p>
+    <w:p>
+      <w:pPr>
+        <w:pStyle w:val="Standard"/>
+        <w:spacing w:after="19"/>
+        <w:rPr>
+          <w:lang w:val="en-GB"/>
+        </w:rPr>
+      </w:pPr>
+      <w:r>
+        <w:rPr>
+          <w:lang w:val="en-GB"/>
+        </w:rPr>
+        <w:tab/>
+        <w:t>(</w:t>
+      </w:r>
+    </w:p>
+    <w:p>
+      <w:pPr>
+        <w:pStyle w:val="Standard"/>
+        <w:spacing w:after="19"/>
+        <w:rPr>
+          <w:lang w:val="en-GB"/>
+        </w:rPr>
+      </w:pPr>
+      <w:r>
+        <w:rPr>
+          <w:lang w:val="en-GB"/>
+        </w:rPr>
+        <w:tab/>
+        <w:t xml:space="preserve"> select </w:t>
+      </w:r>
+      <w:proofErr w:type="gramStart"/>
+      <w:r>
+        <w:rPr>
+          <w:lang w:val="en-GB"/>
+        </w:rPr>
+        <w:t>count(</w:t>
+      </w:r>
+      <w:proofErr w:type="gramEnd"/>
+      <w:r>
+        <w:rPr>
+          <w:lang w:val="en-GB"/>
+        </w:rPr>
+        <w:t>*)</w:t>
+      </w:r>
+    </w:p>
+    <w:p>
+      <w:pPr>
+        <w:pStyle w:val="Standard"/>
+        <w:spacing w:after="19"/>
+        <w:rPr>
+          <w:lang w:val="en-GB"/>
+        </w:rPr>
+      </w:pPr>
+      <w:r>
+        <w:rPr>
+          <w:lang w:val="en-GB"/>
+        </w:rPr>
+        <w:tab/>
+        <w:t xml:space="preserve"> from </w:t>
+      </w:r>
+      <w:proofErr w:type="spellStart"/>
+      <w:r>
+        <w:rPr>
+          <w:lang w:val="en-GB"/>
+        </w:rPr>
+        <w:t>p_posts</w:t>
+      </w:r>
+      <w:proofErr w:type="spellEnd"/>
+      <w:r>
+        <w:rPr>
+          <w:lang w:val="en-GB"/>
+        </w:rPr>
+        <w:t xml:space="preserve"> p inner join </w:t>
+      </w:r>
+      <w:proofErr w:type="spellStart"/>
+      <w:r>
+        <w:rPr>
+          <w:lang w:val="en-GB"/>
+        </w:rPr>
+        <w:t>a_articles</w:t>
+      </w:r>
+      <w:proofErr w:type="spellEnd"/>
+      <w:r>
+        <w:rPr>
+          <w:lang w:val="en-GB"/>
+        </w:rPr>
+        <w:t xml:space="preserve"> a</w:t>
+      </w:r>
+    </w:p>
+    <w:p>
+      <w:pPr>
+        <w:pStyle w:val="Standard"/>
+        <w:spacing w:after="19"/>
+        <w:rPr>
+          <w:lang w:val="en-GB"/>
+        </w:rPr>
+      </w:pPr>
+      <w:r>
+        <w:rPr>
+          <w:lang w:val="en-GB"/>
+        </w:rPr>
+        <w:tab/>
+        <w:t xml:space="preserve"> </w:t>
+      </w:r>
+      <w:r>
+        <w:rPr>
+          <w:lang w:val="en-GB"/>
+        </w:rPr>
+        <w:tab/>
+      </w:r>
+      <w:r>
+        <w:rPr>
+          <w:lang w:val="en-GB"/>
+        </w:rPr>
+        <w:tab/>
+        <w:t xml:space="preserve">on </w:t>
+      </w:r>
+      <w:proofErr w:type="spellStart"/>
+      <w:r>
+        <w:rPr>
+          <w:lang w:val="en-GB"/>
+        </w:rPr>
+        <w:t>p.p_id</w:t>
+      </w:r>
+      <w:proofErr w:type="spellEnd"/>
+      <w:r>
+        <w:rPr>
+          <w:lang w:val="en-GB"/>
+        </w:rPr>
+        <w:t xml:space="preserve"> = </w:t>
+      </w:r>
+      <w:proofErr w:type="spellStart"/>
+      <w:r>
+        <w:rPr>
+          <w:lang w:val="en-GB"/>
+        </w:rPr>
+        <w:t>a.a_p_id</w:t>
+      </w:r>
+      <w:proofErr w:type="spellEnd"/>
+    </w:p>
+    <w:p>
+      <w:pPr>
+        <w:pStyle w:val="Standard"/>
+        <w:spacing w:after="19"/>
+        <w:rPr>
+          <w:lang w:val="en-GB"/>
+        </w:rPr>
+      </w:pPr>
+      <w:r>
+        <w:rPr>
+          <w:lang w:val="en-GB"/>
+        </w:rPr>
+        <w:tab/>
+      </w:r>
+      <w:r>
+        <w:rPr>
+          <w:lang w:val="en-GB"/>
+        </w:rPr>
+        <w:tab/>
+        <w:t xml:space="preserve">where </w:t>
+      </w:r>
+      <w:proofErr w:type="spellStart"/>
+      <w:r>
+        <w:rPr>
+          <w:lang w:val="en-GB"/>
+        </w:rPr>
+        <w:t>p.p_u_username</w:t>
+      </w:r>
+      <w:proofErr w:type="spellEnd"/>
+      <w:r>
+        <w:rPr>
+          <w:lang w:val="en-GB"/>
+        </w:rPr>
+        <w:t xml:space="preserve"> like </w:t>
+      </w:r>
+      <w:proofErr w:type="spellStart"/>
+      <w:r>
+        <w:rPr>
+          <w:lang w:val="en-GB"/>
+        </w:rPr>
+        <w:t>u.u_username</w:t>
+      </w:r>
+      <w:proofErr w:type="spellEnd"/>
+    </w:p>
+    <w:p>
+      <w:pPr>
+        <w:pStyle w:val="Standard"/>
+        <w:spacing w:after="19"/>
+        <w:rPr>
+          <w:lang w:val="en-GB"/>
+        </w:rPr>
+      </w:pPr>
+      <w:r>
+        <w:rPr>
+          <w:lang w:val="en-GB"/>
+        </w:rPr>
+        <w:tab/>
+        <w:t xml:space="preserve"> ) as </w:t>
+      </w:r>
+      <w:proofErr w:type="spellStart"/>
+      <w:r>
+        <w:rPr>
+          <w:lang w:val="en-GB"/>
+        </w:rPr>
+        <w:t>ur_total</w:t>
+      </w:r>
+      <w:proofErr w:type="spellEnd"/>
+    </w:p>
+    <w:p>
+      <w:pPr>
+        <w:pStyle w:val="Standard"/>
+        <w:spacing w:after="19"/>
+        <w:rPr>
+          <w:lang w:val="en-GB"/>
+        </w:rPr>
+      </w:pPr>
+      <w:r>
+        <w:rPr>
+          <w:lang w:val="en-GB"/>
+        </w:rPr>
+        <w:tab/>
+        <w:t xml:space="preserve">from </w:t>
+      </w:r>
+      <w:proofErr w:type="spellStart"/>
+      <w:r>
+        <w:rPr>
+          <w:lang w:val="en-GB"/>
+        </w:rPr>
+        <w:t>u_users</w:t>
+      </w:r>
+      <w:proofErr w:type="spellEnd"/>
+      <w:r>
+        <w:rPr>
+          <w:lang w:val="en-GB"/>
+        </w:rPr>
+        <w:t xml:space="preserve"> u;</w:t>
+      </w:r>
+    </w:p>
+    <w:p>
+      <w:pPr>
+        <w:pStyle w:val="Standard"/>
+        <w:spacing w:after="19"/>
+        <w:rPr>
+          <w:lang w:val="en-GB"/>
+        </w:rPr>
+      </w:pPr>
+    </w:p>
+    <w:p>
+      <w:pPr>
+        <w:pStyle w:val="Standard"/>
+        <w:spacing w:after="19"/>
+        <w:rPr>
+          <w:lang w:val="en-GB"/>
+        </w:rPr>
+      </w:pPr>
+    </w:p>
+    <w:p>
+      <w:pPr>
+        <w:pStyle w:val="Standard"/>
+        <w:spacing w:after="19"/>
+        <w:rPr>
+          <w:b/>
+          <w:lang w:val="en-GB"/>
+        </w:rPr>
+      </w:pPr>
+      <w:r>
+        <w:rPr>
+          <w:b/>
+          <w:lang w:val="en-GB"/>
+        </w:rPr>
+        <w:t xml:space="preserve"># get every post with the user who created it </w:t>
+      </w:r>
+    </w:p>
+    <w:p>
+      <w:pPr>
+        <w:pStyle w:val="Standard"/>
+        <w:spacing w:after="19"/>
+        <w:rPr>
+          <w:b/>
+          <w:lang w:val="en-GB"/>
+        </w:rPr>
+      </w:pPr>
+      <w:r>
+        <w:rPr>
+          <w:b/>
+          <w:lang w:val="en-GB"/>
+        </w:rPr>
+        <w:t># as well as all the votes the post has gotten so far</w:t>
+      </w:r>
+    </w:p>
+    <w:p>
+      <w:pPr>
+        <w:pStyle w:val="Standard"/>
+        <w:spacing w:after="19"/>
+        <w:rPr>
+          <w:lang w:val="en-GB"/>
+        </w:rPr>
+      </w:pPr>
+      <w:r>
+        <w:rPr>
+          <w:lang w:val="en-GB"/>
+        </w:rPr>
+        <w:t xml:space="preserve">drop view if exists </w:t>
+      </w:r>
+      <w:proofErr w:type="spellStart"/>
+      <w:r>
+        <w:rPr>
+          <w:lang w:val="en-GB"/>
+        </w:rPr>
+        <w:t>vPostInfo</w:t>
+      </w:r>
+      <w:proofErr w:type="spellEnd"/>
+      <w:r>
+        <w:rPr>
+          <w:lang w:val="en-GB"/>
+        </w:rPr>
+        <w:t>;</w:t>
+      </w:r>
+    </w:p>
+    <w:p>
+      <w:pPr>
+        <w:pStyle w:val="Standard"/>
+        <w:spacing w:after="19"/>
+        <w:rPr>
+          <w:lang w:val="en-GB"/>
+        </w:rPr>
+      </w:pPr>
+      <w:r>
+        <w:rPr>
+          <w:lang w:val="en-GB"/>
+        </w:rPr>
+        <w:t xml:space="preserve">create view </w:t>
+      </w:r>
+      <w:proofErr w:type="spellStart"/>
+      <w:r>
+        <w:rPr>
+          <w:lang w:val="en-GB"/>
+        </w:rPr>
+        <w:t>vPostInfo</w:t>
+      </w:r>
+      <w:proofErr w:type="spellEnd"/>
+      <w:r>
+        <w:rPr>
+          <w:lang w:val="en-GB"/>
+        </w:rPr>
+        <w:t xml:space="preserve"> as</w:t>
+      </w:r>
+    </w:p>
+    <w:p>
+      <w:pPr>
+        <w:pStyle w:val="Standard"/>
+        <w:spacing w:after="19"/>
+        <w:rPr>
+          <w:lang w:val="en-GB"/>
+        </w:rPr>
+      </w:pPr>
+      <w:r>
+        <w:rPr>
+          <w:lang w:val="en-GB"/>
+        </w:rPr>
+        <w:tab/>
+        <w:t xml:space="preserve">select </w:t>
+      </w:r>
+      <w:proofErr w:type="spellStart"/>
+      <w:r>
+        <w:rPr>
+          <w:lang w:val="en-GB"/>
+        </w:rPr>
+        <w:t>p.p_id</w:t>
+      </w:r>
+      <w:proofErr w:type="spellEnd"/>
+      <w:r>
+        <w:rPr>
+          <w:lang w:val="en-GB"/>
+        </w:rPr>
+        <w:t xml:space="preserve"> as </w:t>
+      </w:r>
+      <w:proofErr w:type="spellStart"/>
+      <w:r>
+        <w:rPr>
+          <w:lang w:val="en-GB"/>
+        </w:rPr>
+        <w:t>pi_postID</w:t>
+      </w:r>
+      <w:proofErr w:type="spellEnd"/>
+      <w:r>
+        <w:rPr>
+          <w:lang w:val="en-GB"/>
+        </w:rPr>
+        <w:t xml:space="preserve">, </w:t>
+      </w:r>
+      <w:proofErr w:type="spellStart"/>
+      <w:r>
+        <w:rPr>
+          <w:lang w:val="en-GB"/>
+        </w:rPr>
+        <w:t>p.p_date</w:t>
+      </w:r>
+      <w:proofErr w:type="spellEnd"/>
+      <w:r>
+        <w:rPr>
+          <w:lang w:val="en-GB"/>
+        </w:rPr>
+        <w:t xml:space="preserve"> as </w:t>
+      </w:r>
+      <w:proofErr w:type="spellStart"/>
+      <w:r>
+        <w:rPr>
+          <w:lang w:val="en-GB"/>
+        </w:rPr>
+        <w:t>pi_postDate</w:t>
+      </w:r>
+      <w:proofErr w:type="spellEnd"/>
+      <w:r>
+        <w:rPr>
+          <w:lang w:val="en-GB"/>
+        </w:rPr>
+        <w:t xml:space="preserve">, </w:t>
+      </w:r>
+      <w:proofErr w:type="spellStart"/>
+      <w:r>
+        <w:rPr>
+          <w:lang w:val="en-GB"/>
+        </w:rPr>
+        <w:t>p.p_content</w:t>
+      </w:r>
+      <w:proofErr w:type="spellEnd"/>
+      <w:r>
+        <w:rPr>
+          <w:lang w:val="en-GB"/>
+        </w:rPr>
+        <w:t xml:space="preserve"> as </w:t>
+      </w:r>
+      <w:proofErr w:type="spellStart"/>
+      <w:r>
+        <w:rPr>
+          <w:lang w:val="en-GB"/>
+        </w:rPr>
+        <w:t>pi_postContent</w:t>
+      </w:r>
+      <w:proofErr w:type="spellEnd"/>
+      <w:r>
+        <w:rPr>
+          <w:lang w:val="en-GB"/>
+        </w:rPr>
+        <w:t>,</w:t>
+      </w:r>
+    </w:p>
+    <w:p>
+      <w:pPr>
+        <w:pStyle w:val="Standard"/>
+        <w:spacing w:after="19"/>
+        <w:rPr>
+          <w:lang w:val="en-GB"/>
+        </w:rPr>
+      </w:pPr>
+      <w:r>
+        <w:rPr>
+          <w:lang w:val="en-GB"/>
+        </w:rPr>
+        <w:tab/>
+        <w:t>(</w:t>
+      </w:r>
+    </w:p>
+    <w:p>
+      <w:pPr>
+        <w:pStyle w:val="Standard"/>
+        <w:spacing w:after="19"/>
+        <w:rPr>
+          <w:lang w:val="en-GB"/>
+        </w:rPr>
+      </w:pPr>
+      <w:r>
+        <w:rPr>
+          <w:lang w:val="en-GB"/>
+        </w:rPr>
+        <w:tab/>
+        <w:t xml:space="preserve"> select </w:t>
+      </w:r>
+      <w:proofErr w:type="spellStart"/>
+      <w:r>
+        <w:rPr>
+          <w:lang w:val="en-GB"/>
+        </w:rPr>
+        <w:t>u.u_username</w:t>
+      </w:r>
+      <w:proofErr w:type="spellEnd"/>
+    </w:p>
+    <w:p>
+      <w:pPr>
+        <w:pStyle w:val="Standard"/>
+        <w:spacing w:after="19"/>
+        <w:rPr>
+          <w:lang w:val="en-GB"/>
+        </w:rPr>
+      </w:pPr>
+      <w:r>
+        <w:rPr>
+          <w:lang w:val="en-GB"/>
+        </w:rPr>
+        <w:tab/>
+        <w:t xml:space="preserve"> from </w:t>
+      </w:r>
+      <w:proofErr w:type="spellStart"/>
+      <w:r>
+        <w:rPr>
+          <w:lang w:val="en-GB"/>
+        </w:rPr>
+        <w:t>u_users</w:t>
+      </w:r>
+      <w:proofErr w:type="spellEnd"/>
+      <w:r>
+        <w:rPr>
+          <w:lang w:val="en-GB"/>
+        </w:rPr>
+        <w:t xml:space="preserve"> u</w:t>
+      </w:r>
+    </w:p>
+    <w:p>
+      <w:pPr>
+        <w:pStyle w:val="Standard"/>
+        <w:spacing w:after="19"/>
+        <w:rPr>
+          <w:lang w:val="en-GB"/>
+        </w:rPr>
+      </w:pPr>
+      <w:r>
+        <w:rPr>
+          <w:lang w:val="en-GB"/>
+        </w:rPr>
+        <w:tab/>
+        <w:t xml:space="preserve"> where </w:t>
+      </w:r>
+      <w:proofErr w:type="spellStart"/>
+      <w:r>
+        <w:rPr>
+          <w:lang w:val="en-GB"/>
+        </w:rPr>
+        <w:t>u.u_username</w:t>
+      </w:r>
+      <w:proofErr w:type="spellEnd"/>
+      <w:r>
+        <w:rPr>
+          <w:lang w:val="en-GB"/>
+        </w:rPr>
+        <w:t xml:space="preserve"> = </w:t>
+      </w:r>
+      <w:proofErr w:type="spellStart"/>
+      <w:r>
+        <w:rPr>
+          <w:lang w:val="en-GB"/>
+        </w:rPr>
+        <w:t>p.p_u_username</w:t>
+      </w:r>
+      <w:proofErr w:type="spellEnd"/>
+    </w:p>
+    <w:p>
+      <w:pPr>
+        <w:pStyle w:val="Standard"/>
+        <w:spacing w:after="19"/>
+        <w:rPr>
+          <w:lang w:val="en-GB"/>
+        </w:rPr>
+      </w:pPr>
+      <w:r>
+        <w:rPr>
+          <w:lang w:val="en-GB"/>
+        </w:rPr>
+        <w:tab/>
+        <w:t xml:space="preserve"> ) as </w:t>
+      </w:r>
+      <w:proofErr w:type="spellStart"/>
+      <w:r>
+        <w:rPr>
+          <w:lang w:val="en-GB"/>
+        </w:rPr>
+        <w:t>pi_user</w:t>
+      </w:r>
+      <w:proofErr w:type="spellEnd"/>
+      <w:r>
+        <w:rPr>
+          <w:lang w:val="en-GB"/>
+        </w:rPr>
+        <w:t>,</w:t>
+      </w:r>
+    </w:p>
+    <w:p>
+      <w:pPr>
+        <w:pStyle w:val="Standard"/>
+        <w:spacing w:after="19"/>
+        <w:rPr>
+          <w:lang w:val="en-GB"/>
+        </w:rPr>
+      </w:pPr>
+      <w:r>
+        <w:rPr>
+          <w:lang w:val="en-GB"/>
+        </w:rPr>
+        <w:tab/>
+        <w:t>(</w:t>
+      </w:r>
+    </w:p>
+    <w:p>
+      <w:pPr>
+        <w:pStyle w:val="Standard"/>
+        <w:spacing w:after="19"/>
+        <w:rPr>
+          <w:lang w:val="en-GB"/>
+        </w:rPr>
+      </w:pPr>
+      <w:r>
+        <w:rPr>
+          <w:lang w:val="en-GB"/>
+        </w:rPr>
+        <w:tab/>
+        <w:t xml:space="preserve"> select </w:t>
+      </w:r>
+      <w:proofErr w:type="gramStart"/>
+      <w:r>
+        <w:rPr>
+          <w:lang w:val="en-GB"/>
+        </w:rPr>
+        <w:t>count(</w:t>
+      </w:r>
+      <w:proofErr w:type="gramEnd"/>
+      <w:r>
+        <w:rPr>
+          <w:lang w:val="en-GB"/>
+        </w:rPr>
+        <w:t>*)</w:t>
+      </w:r>
+    </w:p>
+    <w:p>
+      <w:pPr>
+        <w:pStyle w:val="Standard"/>
+        <w:spacing w:after="19"/>
+        <w:rPr>
+          <w:lang w:val="en-GB"/>
+        </w:rPr>
+      </w:pPr>
+      <w:r>
+        <w:rPr>
+          <w:lang w:val="en-GB"/>
+        </w:rPr>
+        <w:tab/>
+        <w:t xml:space="preserve"> from </w:t>
+      </w:r>
+      <w:proofErr w:type="spellStart"/>
+      <w:r>
+        <w:rPr>
+          <w:lang w:val="en-GB"/>
+        </w:rPr>
+        <w:t>v_votes</w:t>
+      </w:r>
+      <w:proofErr w:type="spellEnd"/>
+      <w:r>
+        <w:rPr>
+          <w:lang w:val="en-GB"/>
+        </w:rPr>
+        <w:t xml:space="preserve"> v</w:t>
+      </w:r>
+    </w:p>
+    <w:p>
+      <w:pPr>
+        <w:pStyle w:val="Standard"/>
+        <w:spacing w:after="19"/>
+        <w:rPr>
+          <w:lang w:val="en-GB"/>
+        </w:rPr>
+      </w:pPr>
+      <w:r>
+        <w:rPr>
+          <w:lang w:val="en-GB"/>
+        </w:rPr>
+        <w:tab/>
+        <w:t xml:space="preserve"> where </w:t>
+      </w:r>
+      <w:proofErr w:type="spellStart"/>
+      <w:r>
+        <w:rPr>
+          <w:lang w:val="en-GB"/>
+        </w:rPr>
+        <w:t>v.v_p_post</w:t>
+      </w:r>
+      <w:proofErr w:type="spellEnd"/>
+      <w:r>
+        <w:rPr>
+          <w:lang w:val="en-GB"/>
+        </w:rPr>
+        <w:t xml:space="preserve"> = </w:t>
+      </w:r>
+      <w:proofErr w:type="spellStart"/>
+      <w:r>
+        <w:rPr>
+          <w:lang w:val="en-GB"/>
+        </w:rPr>
+        <w:t>p.p_id</w:t>
+      </w:r>
+      <w:proofErr w:type="spellEnd"/>
+    </w:p>
+    <w:p>
+      <w:pPr>
+        <w:pStyle w:val="Standard"/>
+        <w:spacing w:after="19"/>
+        <w:rPr>
+          <w:lang w:val="en-GB"/>
+        </w:rPr>
+      </w:pPr>
+      <w:r>
+        <w:rPr>
+          <w:lang w:val="en-GB"/>
+        </w:rPr>
+        <w:tab/>
+        <w:t xml:space="preserve"> ) as </w:t>
+      </w:r>
+      <w:proofErr w:type="spellStart"/>
+      <w:r>
+        <w:rPr>
+          <w:lang w:val="en-GB"/>
+        </w:rPr>
+        <w:t>pi_votes</w:t>
+      </w:r>
+      <w:proofErr w:type="spellEnd"/>
+      <w:r>
+        <w:rPr>
+          <w:lang w:val="en-GB"/>
+        </w:rPr>
+        <w:t>,</w:t>
+      </w:r>
+    </w:p>
+    <w:p>
+      <w:pPr>
+        <w:pStyle w:val="Standard"/>
+        <w:spacing w:after="19"/>
+        <w:rPr>
+          <w:lang w:val="en-GB"/>
+        </w:rPr>
+      </w:pPr>
+      <w:r>
+        <w:rPr>
+          <w:lang w:val="en-GB"/>
+        </w:rPr>
+        <w:tab/>
+        <w:t xml:space="preserve"> (</w:t>
+      </w:r>
+    </w:p>
+    <w:p>
+      <w:pPr>
+        <w:pStyle w:val="Standard"/>
+        <w:spacing w:after="19"/>
+        <w:rPr>
+          <w:lang w:val="en-GB"/>
+        </w:rPr>
+      </w:pPr>
+      <w:r>
+        <w:rPr>
+          <w:lang w:val="en-GB"/>
+        </w:rPr>
+        <w:tab/>
+        <w:t xml:space="preserve">  select </w:t>
+      </w:r>
+      <w:proofErr w:type="gramStart"/>
+      <w:r>
+        <w:rPr>
+          <w:lang w:val="en-GB"/>
+        </w:rPr>
+        <w:t>count(</w:t>
+      </w:r>
+      <w:proofErr w:type="gramEnd"/>
+      <w:r>
+        <w:rPr>
+          <w:lang w:val="en-GB"/>
+        </w:rPr>
+        <w:t>*)</w:t>
+      </w:r>
+    </w:p>
+    <w:p>
+      <w:pPr>
+        <w:pStyle w:val="Standard"/>
+        <w:spacing w:after="19"/>
+        <w:rPr>
+          <w:lang w:val="en-GB"/>
+        </w:rPr>
+      </w:pPr>
+      <w:r>
+        <w:rPr>
+          <w:lang w:val="en-GB"/>
+        </w:rPr>
+        <w:tab/>
+        <w:t xml:space="preserve">  from </w:t>
+      </w:r>
+      <w:proofErr w:type="spellStart"/>
+      <w:r>
+        <w:rPr>
+          <w:lang w:val="en-GB"/>
+        </w:rPr>
+        <w:t>c_comments</w:t>
+      </w:r>
+      <w:proofErr w:type="spellEnd"/>
+      <w:r>
+        <w:rPr>
+          <w:lang w:val="en-GB"/>
+        </w:rPr>
+        <w:t xml:space="preserve"> c</w:t>
+      </w:r>
+    </w:p>
+    <w:p>
+      <w:pPr>
+        <w:pStyle w:val="Standard"/>
+        <w:spacing w:after="19"/>
+        <w:rPr>
+          <w:lang w:val="en-GB"/>
+        </w:rPr>
+      </w:pPr>
+      <w:r>
+        <w:rPr>
+          <w:lang w:val="en-GB"/>
+        </w:rPr>
+        <w:tab/>
+        <w:t xml:space="preserve">  where </w:t>
+      </w:r>
+      <w:proofErr w:type="spellStart"/>
+      <w:r>
+        <w:rPr>
+          <w:lang w:val="en-GB"/>
+        </w:rPr>
+        <w:t>c.c_p_commentOf</w:t>
+      </w:r>
+      <w:proofErr w:type="spellEnd"/>
+      <w:r>
+        <w:rPr>
+          <w:lang w:val="en-GB"/>
+        </w:rPr>
+        <w:t xml:space="preserve"> = </w:t>
+      </w:r>
+      <w:proofErr w:type="spellStart"/>
+      <w:r>
+        <w:rPr>
+          <w:lang w:val="en-GB"/>
+        </w:rPr>
+        <w:t>p.p_id</w:t>
+      </w:r>
+      <w:proofErr w:type="spellEnd"/>
+    </w:p>
+    <w:p>
+      <w:pPr>
+        <w:pStyle w:val="Standard"/>
+        <w:spacing w:after="19"/>
+        <w:rPr>
+          <w:lang w:val="en-GB"/>
+        </w:rPr>
+      </w:pPr>
+      <w:r>
+        <w:rPr>
+          <w:lang w:val="en-GB"/>
+        </w:rPr>
+        <w:tab/>
+        <w:t xml:space="preserve"> ) as </w:t>
+      </w:r>
+      <w:proofErr w:type="spellStart"/>
+      <w:r>
+        <w:rPr>
+          <w:lang w:val="en-GB"/>
+        </w:rPr>
+        <w:t>pi_comments</w:t>
+      </w:r>
+      <w:proofErr w:type="spellEnd"/>
+      <w:r>
+        <w:rPr>
+          <w:lang w:val="en-GB"/>
+        </w:rPr>
+        <w:t>,</w:t>
+      </w:r>
+    </w:p>
+    <w:p>
+      <w:pPr>
+        <w:pStyle w:val="Standard"/>
+        <w:spacing w:after="19"/>
+        <w:rPr>
+          <w:lang w:val="en-GB"/>
+        </w:rPr>
+      </w:pPr>
+      <w:r>
+        <w:rPr>
+          <w:lang w:val="en-GB"/>
+        </w:rPr>
+        <w:tab/>
+        <w:t xml:space="preserve"> (</w:t>
+      </w:r>
+    </w:p>
+    <w:p>
+      <w:pPr>
+        <w:pStyle w:val="Standard"/>
+        <w:spacing w:after="19"/>
+        <w:rPr>
+          <w:lang w:val="en-GB"/>
+        </w:rPr>
+      </w:pPr>
+      <w:r>
+        <w:rPr>
+          <w:lang w:val="en-GB"/>
+        </w:rPr>
+        <w:tab/>
+        <w:t xml:space="preserve">  select </w:t>
+      </w:r>
+      <w:proofErr w:type="spellStart"/>
+      <w:r>
+        <w:rPr>
+          <w:lang w:val="en-GB"/>
+        </w:rPr>
+        <w:t>a.a_title</w:t>
+      </w:r>
+      <w:proofErr w:type="spellEnd"/>
+    </w:p>
+    <w:p>
+      <w:pPr>
+        <w:pStyle w:val="Standard"/>
+        <w:spacing w:after="19"/>
+        <w:rPr>
+          <w:lang w:val="en-GB"/>
+        </w:rPr>
+      </w:pPr>
+      <w:r>
+        <w:rPr>
+          <w:lang w:val="en-GB"/>
+        </w:rPr>
+        <w:tab/>
+        <w:t xml:space="preserve">  from </w:t>
+      </w:r>
+      <w:proofErr w:type="spellStart"/>
+      <w:r>
+        <w:rPr>
+          <w:lang w:val="en-GB"/>
+        </w:rPr>
+        <w:t>a_articles</w:t>
+      </w:r>
+      <w:proofErr w:type="spellEnd"/>
+      <w:r>
+        <w:rPr>
+          <w:lang w:val="en-GB"/>
+        </w:rPr>
+        <w:t xml:space="preserve"> a</w:t>
+      </w:r>
+    </w:p>
+    <w:p>
+      <w:pPr>
+        <w:pStyle w:val="Standard"/>
+        <w:spacing w:after="19"/>
+        <w:rPr>
+          <w:lang w:val="en-GB"/>
+        </w:rPr>
+      </w:pPr>
+      <w:r>
+        <w:rPr>
+          <w:lang w:val="en-GB"/>
+        </w:rPr>
+        <w:tab/>
+        <w:t xml:space="preserve">  where </w:t>
+      </w:r>
+      <w:proofErr w:type="spellStart"/>
+      <w:r>
+        <w:rPr>
+          <w:lang w:val="en-GB"/>
+        </w:rPr>
+        <w:t>a.a_p_id</w:t>
+      </w:r>
+      <w:proofErr w:type="spellEnd"/>
+      <w:r>
+        <w:rPr>
+          <w:lang w:val="en-GB"/>
+        </w:rPr>
+        <w:t xml:space="preserve"> = </w:t>
+      </w:r>
+      <w:proofErr w:type="spellStart"/>
+      <w:r>
+        <w:rPr>
+          <w:lang w:val="en-GB"/>
+        </w:rPr>
+        <w:t>p.p_id</w:t>
+      </w:r>
+      <w:proofErr w:type="spellEnd"/>
+    </w:p>
+    <w:p>
+      <w:pPr>
+        <w:pStyle w:val="Standard"/>
+        <w:spacing w:after="19"/>
+        <w:rPr>
+          <w:lang w:val="en-GB"/>
+        </w:rPr>
+      </w:pPr>
+      <w:r>
+        <w:rPr>
+          <w:lang w:val="en-GB"/>
+        </w:rPr>
+        <w:lastRenderedPageBreak/>
+        <w:tab/>
+        <w:t xml:space="preserve"> ) as </w:t>
+      </w:r>
+      <w:proofErr w:type="spellStart"/>
+      <w:r>
+        <w:rPr>
+          <w:lang w:val="en-GB"/>
+        </w:rPr>
+        <w:t>pi_postTitle</w:t>
+      </w:r>
+      <w:proofErr w:type="spellEnd"/>
+    </w:p>
+    <w:p>
+      <w:pPr>
+        <w:pStyle w:val="Standard"/>
+        <w:spacing w:after="19"/>
+        <w:rPr>
+          <w:lang w:val="en-GB"/>
+        </w:rPr>
+      </w:pPr>
+      <w:r>
+        <w:rPr>
+          <w:lang w:val="en-GB"/>
+        </w:rPr>
+        <w:tab/>
+        <w:t xml:space="preserve">from </w:t>
+      </w:r>
+      <w:proofErr w:type="spellStart"/>
+      <w:r>
+        <w:rPr>
+          <w:lang w:val="en-GB"/>
+        </w:rPr>
+        <w:t>p_posts</w:t>
+      </w:r>
+      <w:proofErr w:type="spellEnd"/>
+      <w:r>
+        <w:rPr>
+          <w:lang w:val="en-GB"/>
+        </w:rPr>
+        <w:t xml:space="preserve"> p</w:t>
+      </w:r>
+    </w:p>
+    <w:p>
+      <w:pPr>
+        <w:pStyle w:val="Standard"/>
+        <w:spacing w:after="19"/>
+        <w:rPr>
+          <w:lang w:val="en-GB"/>
+        </w:rPr>
+      </w:pPr>
+      <w:r>
+        <w:rPr>
+          <w:lang w:val="en-GB"/>
+        </w:rPr>
+        <w:tab/>
+        <w:t xml:space="preserve">order by </w:t>
+      </w:r>
+      <w:proofErr w:type="spellStart"/>
+      <w:r>
+        <w:rPr>
+          <w:lang w:val="en-GB"/>
+        </w:rPr>
+        <w:t>pi_postID</w:t>
+      </w:r>
+      <w:proofErr w:type="spellEnd"/>
+      <w:r>
+        <w:rPr>
+          <w:lang w:val="en-GB"/>
+        </w:rPr>
+        <w:t xml:space="preserve"> </w:t>
+      </w:r>
+      <w:proofErr w:type="spellStart"/>
+      <w:r>
+        <w:rPr>
+          <w:lang w:val="en-GB"/>
+        </w:rPr>
+        <w:t>asc</w:t>
+      </w:r>
+      <w:proofErr w:type="spellEnd"/>
+      <w:r>
+        <w:rPr>
+          <w:lang w:val="en-GB"/>
+        </w:rPr>
+        <w:t>;</w:t>
+      </w:r>
+    </w:p>
+    <w:p>
+      <w:pPr>
+        <w:pStyle w:val="Standard"/>
+        <w:spacing w:after="19"/>
+        <w:ind w:left="0" w:firstLine="0"/>
+        <w:rPr>
+          <w:lang w:val="en-GB"/>
+        </w:rPr>
+      </w:pPr>
+    </w:p>
+    <w:p>
+      <w:pPr>
+        <w:pStyle w:val="Standard"/>
+        <w:spacing w:after="19"/>
+        <w:rPr>
+          <w:lang w:val="en-GB"/>
+        </w:rPr>
+      </w:pPr>
+    </w:p>
+    <w:p>
+      <w:pPr>
+        <w:pStyle w:val="Standard"/>
+        <w:spacing w:after="19"/>
+        <w:rPr>
+          <w:b/>
+          <w:lang w:val="en-GB"/>
+        </w:rPr>
+      </w:pPr>
+      <w:r>
+        <w:rPr>
+          <w:b/>
+          <w:lang w:val="en-GB"/>
+        </w:rPr>
+        <w:t># get the number of subscribers and admins per clove</w:t>
+      </w:r>
+    </w:p>
+    <w:p>
+      <w:pPr>
+        <w:pStyle w:val="Standard"/>
+        <w:spacing w:after="19"/>
+        <w:rPr>
+          <w:lang w:val="en-GB"/>
+        </w:rPr>
+      </w:pPr>
+      <w:r>
+        <w:rPr>
+          <w:lang w:val="en-GB"/>
+        </w:rPr>
+        <w:t xml:space="preserve">drop view if exists </w:t>
+      </w:r>
+      <w:proofErr w:type="spellStart"/>
+      <w:r>
+        <w:rPr>
+          <w:lang w:val="en-GB"/>
+        </w:rPr>
+        <w:t>vCloveInfo</w:t>
+      </w:r>
+      <w:proofErr w:type="spellEnd"/>
+      <w:r>
+        <w:rPr>
+          <w:lang w:val="en-GB"/>
+        </w:rPr>
+        <w:t>;</w:t>
+      </w:r>
+    </w:p>
+    <w:p>
+      <w:pPr>
+        <w:pStyle w:val="Standard"/>
+        <w:spacing w:after="19"/>
+        <w:rPr>
+          <w:lang w:val="en-GB"/>
+        </w:rPr>
+      </w:pPr>
+      <w:r>
+        <w:rPr>
+          <w:lang w:val="en-GB"/>
+        </w:rPr>
+        <w:t xml:space="preserve">create view </w:t>
+      </w:r>
+      <w:proofErr w:type="spellStart"/>
+      <w:r>
+        <w:rPr>
+          <w:lang w:val="en-GB"/>
+        </w:rPr>
+        <w:t>vCloveInfo</w:t>
+      </w:r>
+      <w:proofErr w:type="spellEnd"/>
+      <w:r>
+        <w:rPr>
+          <w:lang w:val="en-GB"/>
+        </w:rPr>
+        <w:t xml:space="preserve"> as</w:t>
+      </w:r>
+    </w:p>
+    <w:p>
+      <w:pPr>
+        <w:pStyle w:val="Standard"/>
+        <w:spacing w:after="19"/>
+        <w:rPr>
+          <w:lang w:val="en-GB"/>
+        </w:rPr>
+      </w:pPr>
+      <w:r>
+        <w:rPr>
+          <w:lang w:val="en-GB"/>
+        </w:rPr>
+        <w:tab/>
+        <w:t xml:space="preserve">select </w:t>
+      </w:r>
+      <w:proofErr w:type="spellStart"/>
+      <w:r>
+        <w:rPr>
+          <w:lang w:val="en-GB"/>
+        </w:rPr>
+        <w:t>c.c_id</w:t>
+      </w:r>
+      <w:proofErr w:type="spellEnd"/>
+      <w:r>
+        <w:rPr>
+          <w:lang w:val="en-GB"/>
+        </w:rPr>
+        <w:t xml:space="preserve"> as </w:t>
+      </w:r>
+      <w:proofErr w:type="spellStart"/>
+      <w:r>
+        <w:rPr>
+          <w:lang w:val="en-GB"/>
+        </w:rPr>
+        <w:t>ci_cloveID</w:t>
+      </w:r>
+      <w:proofErr w:type="spellEnd"/>
+      <w:r>
+        <w:rPr>
+          <w:lang w:val="en-GB"/>
+        </w:rPr>
+        <w:t xml:space="preserve">, </w:t>
+      </w:r>
+      <w:proofErr w:type="spellStart"/>
+      <w:r>
+        <w:rPr>
+          <w:lang w:val="en-GB"/>
+        </w:rPr>
+        <w:t>c.c_name</w:t>
+      </w:r>
+      <w:proofErr w:type="spellEnd"/>
+      <w:r>
+        <w:rPr>
+          <w:lang w:val="en-GB"/>
+        </w:rPr>
+        <w:t xml:space="preserve"> as </w:t>
+      </w:r>
+      <w:proofErr w:type="spellStart"/>
+      <w:r>
+        <w:rPr>
+          <w:lang w:val="en-GB"/>
+        </w:rPr>
+        <w:t>ci_cloveName</w:t>
+      </w:r>
+      <w:proofErr w:type="spellEnd"/>
+      <w:r>
+        <w:rPr>
+          <w:lang w:val="en-GB"/>
+        </w:rPr>
+        <w:t>,</w:t>
+      </w:r>
+    </w:p>
+    <w:p>
+      <w:pPr>
+        <w:pStyle w:val="Standard"/>
+        <w:spacing w:after="19"/>
+        <w:rPr>
+          <w:lang w:val="en-GB"/>
+        </w:rPr>
+      </w:pPr>
+      <w:r>
+        <w:rPr>
+          <w:lang w:val="en-GB"/>
+        </w:rPr>
+        <w:tab/>
+        <w:t>(</w:t>
+      </w:r>
+    </w:p>
+    <w:p>
+      <w:pPr>
+        <w:pStyle w:val="Standard"/>
+        <w:spacing w:after="19"/>
+        <w:rPr>
+          <w:lang w:val="en-GB"/>
+        </w:rPr>
+      </w:pPr>
+      <w:r>
+        <w:rPr>
+          <w:lang w:val="en-GB"/>
+        </w:rPr>
+        <w:tab/>
+        <w:t xml:space="preserve"> select </w:t>
+      </w:r>
+      <w:proofErr w:type="gramStart"/>
+      <w:r>
+        <w:rPr>
+          <w:lang w:val="en-GB"/>
+        </w:rPr>
+        <w:t>count(</w:t>
+      </w:r>
+      <w:proofErr w:type="gramEnd"/>
+      <w:r>
+        <w:rPr>
+          <w:lang w:val="en-GB"/>
+        </w:rPr>
+        <w:t>*)</w:t>
+      </w:r>
+    </w:p>
+    <w:p>
+      <w:pPr>
+        <w:pStyle w:val="Standard"/>
+        <w:spacing w:after="19"/>
+        <w:rPr>
+          <w:lang w:val="en-GB"/>
+        </w:rPr>
+      </w:pPr>
+      <w:r>
+        <w:rPr>
+          <w:lang w:val="en-GB"/>
+        </w:rPr>
+        <w:tab/>
+        <w:t xml:space="preserve"> from </w:t>
+      </w:r>
+      <w:proofErr w:type="spellStart"/>
+      <w:r>
+        <w:rPr>
+          <w:lang w:val="en-GB"/>
+        </w:rPr>
+        <w:t>s_subscriptions</w:t>
+      </w:r>
+      <w:proofErr w:type="spellEnd"/>
+      <w:r>
+        <w:rPr>
+          <w:lang w:val="en-GB"/>
+        </w:rPr>
+        <w:t xml:space="preserve"> s</w:t>
+      </w:r>
+    </w:p>
+    <w:p>
+      <w:pPr>
+        <w:pStyle w:val="Standard"/>
+        <w:spacing w:after="19"/>
+        <w:rPr>
+          <w:lang w:val="en-GB"/>
+        </w:rPr>
+      </w:pPr>
+      <w:r>
+        <w:rPr>
+          <w:lang w:val="en-GB"/>
+        </w:rPr>
+        <w:tab/>
+        <w:t xml:space="preserve"> where </w:t>
+      </w:r>
+      <w:proofErr w:type="spellStart"/>
+      <w:r>
+        <w:rPr>
+          <w:lang w:val="en-GB"/>
+        </w:rPr>
+        <w:t>s.s_c_clove</w:t>
+      </w:r>
+      <w:proofErr w:type="spellEnd"/>
+      <w:r>
+        <w:rPr>
+          <w:lang w:val="en-GB"/>
+        </w:rPr>
+        <w:t xml:space="preserve"> = </w:t>
+      </w:r>
+      <w:proofErr w:type="spellStart"/>
+      <w:r>
+        <w:rPr>
+          <w:lang w:val="en-GB"/>
+        </w:rPr>
+        <w:t>c.c_id</w:t>
+      </w:r>
+      <w:proofErr w:type="spellEnd"/>
+    </w:p>
+    <w:p>
+      <w:pPr>
+        <w:pStyle w:val="Standard"/>
+        <w:spacing w:after="19"/>
+        <w:rPr>
+          <w:lang w:val="en-GB"/>
+        </w:rPr>
+      </w:pPr>
+      <w:r>
+        <w:rPr>
+          <w:lang w:val="en-GB"/>
+        </w:rPr>
+        <w:tab/>
+        <w:t xml:space="preserve"> ) as </w:t>
+      </w:r>
+      <w:proofErr w:type="spellStart"/>
+      <w:r>
+        <w:rPr>
+          <w:lang w:val="en-GB"/>
+        </w:rPr>
+        <w:t>ci_subscribers</w:t>
+      </w:r>
+      <w:proofErr w:type="spellEnd"/>
+      <w:r>
+        <w:rPr>
+          <w:lang w:val="en-GB"/>
+        </w:rPr>
+        <w:t>,</w:t>
+      </w:r>
+    </w:p>
+    <w:p>
+      <w:pPr>
+        <w:pStyle w:val="Standard"/>
+        <w:spacing w:after="19"/>
+        <w:rPr>
+          <w:lang w:val="en-GB"/>
+        </w:rPr>
+      </w:pPr>
+      <w:r>
+        <w:rPr>
+          <w:lang w:val="en-GB"/>
+        </w:rPr>
+        <w:tab/>
+        <w:t>(</w:t>
+      </w:r>
+    </w:p>
+    <w:p>
+      <w:pPr>
+        <w:pStyle w:val="Standard"/>
+        <w:spacing w:after="19"/>
+        <w:rPr>
+          <w:lang w:val="en-GB"/>
+        </w:rPr>
+      </w:pPr>
+      <w:r>
+        <w:rPr>
+          <w:lang w:val="en-GB"/>
+        </w:rPr>
+        <w:tab/>
+        <w:t xml:space="preserve"> select </w:t>
+      </w:r>
+      <w:proofErr w:type="gramStart"/>
+      <w:r>
+        <w:rPr>
+          <w:lang w:val="en-GB"/>
+        </w:rPr>
+        <w:t>count(</w:t>
+      </w:r>
+      <w:proofErr w:type="gramEnd"/>
+      <w:r>
+        <w:rPr>
+          <w:lang w:val="en-GB"/>
+        </w:rPr>
+        <w:t>*)</w:t>
+      </w:r>
+    </w:p>
+    <w:p>
+      <w:pPr>
+        <w:pStyle w:val="Standard"/>
+        <w:spacing w:after="19"/>
+        <w:rPr>
+          <w:lang w:val="en-GB"/>
+        </w:rPr>
+      </w:pPr>
+      <w:r>
+        <w:rPr>
+          <w:lang w:val="en-GB"/>
+        </w:rPr>
+        <w:tab/>
+        <w:t xml:space="preserve"> from </w:t>
+      </w:r>
+      <w:proofErr w:type="spellStart"/>
+      <w:r>
+        <w:rPr>
+          <w:lang w:val="en-GB"/>
+        </w:rPr>
+        <w:t>ad_admins</w:t>
+      </w:r>
+      <w:proofErr w:type="spellEnd"/>
+      <w:r>
+        <w:rPr>
+          <w:lang w:val="en-GB"/>
+        </w:rPr>
+        <w:t xml:space="preserve"> ad</w:t>
+      </w:r>
+    </w:p>
+    <w:p>
+      <w:pPr>
+        <w:pStyle w:val="Standard"/>
+        <w:spacing w:after="19"/>
+        <w:rPr>
+          <w:lang w:val="en-GB"/>
+        </w:rPr>
+      </w:pPr>
+      <w:r>
+        <w:rPr>
+          <w:lang w:val="en-GB"/>
+        </w:rPr>
+        <w:tab/>
+        <w:t xml:space="preserve"> where </w:t>
+      </w:r>
+      <w:proofErr w:type="spellStart"/>
+      <w:r>
+        <w:rPr>
+          <w:lang w:val="en-GB"/>
+        </w:rPr>
+        <w:t>ad.ad_c_clove</w:t>
+      </w:r>
+      <w:proofErr w:type="spellEnd"/>
+      <w:r>
+        <w:rPr>
+          <w:lang w:val="en-GB"/>
+        </w:rPr>
+        <w:t xml:space="preserve"> = </w:t>
+      </w:r>
+      <w:proofErr w:type="spellStart"/>
+      <w:r>
+        <w:rPr>
+          <w:lang w:val="en-GB"/>
+        </w:rPr>
+        <w:t>c.c_id</w:t>
+      </w:r>
+      <w:proofErr w:type="spellEnd"/>
+    </w:p>
+    <w:p>
+      <w:pPr>
+        <w:pStyle w:val="Standard"/>
+        <w:spacing w:after="19"/>
+        <w:rPr>
+          <w:lang w:val="en-GB"/>
+        </w:rPr>
+      </w:pPr>
+      <w:r>
+        <w:rPr>
+          <w:lang w:val="en-GB"/>
+        </w:rPr>
+        <w:tab/>
+        <w:t xml:space="preserve"> ) as </w:t>
+      </w:r>
+      <w:proofErr w:type="spellStart"/>
+      <w:r>
+        <w:rPr>
+          <w:lang w:val="en-GB"/>
+        </w:rPr>
+        <w:t>ci_admins</w:t>
+      </w:r>
+      <w:proofErr w:type="spellEnd"/>
+      <w:r>
+        <w:rPr>
+          <w:lang w:val="en-GB"/>
+        </w:rPr>
+        <w:t>,</w:t>
+      </w:r>
+    </w:p>
+    <w:p>
+      <w:pPr>
+        <w:pStyle w:val="Standard"/>
+        <w:spacing w:after="19"/>
+        <w:rPr>
+          <w:lang w:val="en-GB"/>
+        </w:rPr>
+      </w:pPr>
+      <w:r>
+        <w:rPr>
+          <w:lang w:val="en-GB"/>
+        </w:rPr>
+        <w:tab/>
+        <w:t>(</w:t>
+      </w:r>
+    </w:p>
+    <w:p>
+      <w:pPr>
+        <w:pStyle w:val="Standard"/>
+        <w:spacing w:after="19"/>
+        <w:rPr>
+          <w:lang w:val="en-GB"/>
+        </w:rPr>
+      </w:pPr>
+      <w:r>
+        <w:rPr>
+          <w:lang w:val="en-GB"/>
+        </w:rPr>
+        <w:tab/>
+        <w:t xml:space="preserve"> select </w:t>
+      </w:r>
+      <w:proofErr w:type="gramStart"/>
+      <w:r>
+        <w:rPr>
+          <w:lang w:val="en-GB"/>
+        </w:rPr>
+        <w:t>count(</w:t>
+      </w:r>
+      <w:proofErr w:type="gramEnd"/>
+      <w:r>
+        <w:rPr>
+          <w:lang w:val="en-GB"/>
+        </w:rPr>
+        <w:t>*)</w:t>
+      </w:r>
+    </w:p>
+    <w:p>
+      <w:pPr>
+        <w:pStyle w:val="Standard"/>
+        <w:spacing w:after="19"/>
+        <w:rPr>
+          <w:lang w:val="en-GB"/>
+        </w:rPr>
+      </w:pPr>
+      <w:r>
+        <w:rPr>
+          <w:lang w:val="en-GB"/>
+        </w:rPr>
+        <w:tab/>
+        <w:t xml:space="preserve"> from </w:t>
+      </w:r>
+      <w:proofErr w:type="spellStart"/>
+      <w:r>
+        <w:rPr>
+          <w:lang w:val="en-GB"/>
+        </w:rPr>
+        <w:t>a_articles</w:t>
+      </w:r>
+      <w:proofErr w:type="spellEnd"/>
+      <w:r>
+        <w:rPr>
+          <w:lang w:val="en-GB"/>
+        </w:rPr>
+        <w:t xml:space="preserve"> a</w:t>
+      </w:r>
+    </w:p>
+    <w:p>
+      <w:pPr>
+        <w:pStyle w:val="Standard"/>
+        <w:spacing w:after="19"/>
+        <w:rPr>
+          <w:lang w:val="en-GB"/>
+        </w:rPr>
+      </w:pPr>
+      <w:r>
+        <w:rPr>
+          <w:lang w:val="en-GB"/>
+        </w:rPr>
+        <w:tab/>
+        <w:t xml:space="preserve"> where </w:t>
+      </w:r>
+      <w:proofErr w:type="spellStart"/>
+      <w:r>
+        <w:rPr>
+          <w:lang w:val="en-GB"/>
+        </w:rPr>
+        <w:t>a.a_c_clove</w:t>
+      </w:r>
+      <w:proofErr w:type="spellEnd"/>
+      <w:r>
+        <w:rPr>
+          <w:lang w:val="en-GB"/>
+        </w:rPr>
+        <w:t xml:space="preserve"> = </w:t>
+      </w:r>
+      <w:proofErr w:type="spellStart"/>
+      <w:r>
+        <w:rPr>
+          <w:lang w:val="en-GB"/>
+        </w:rPr>
+        <w:t>c.c_id</w:t>
+      </w:r>
+      <w:proofErr w:type="spellEnd"/>
+    </w:p>
+    <w:p>
+      <w:pPr>
+        <w:pStyle w:val="Standard"/>
+        <w:spacing w:after="19"/>
+        <w:rPr>
+          <w:lang w:val="en-GB"/>
+        </w:rPr>
+      </w:pPr>
+      <w:r>
+        <w:rPr>
+          <w:lang w:val="en-GB"/>
+        </w:rPr>
+        <w:tab/>
+        <w:t xml:space="preserve"> ) as </w:t>
+      </w:r>
+      <w:proofErr w:type="spellStart"/>
+      <w:r>
+        <w:rPr>
+          <w:lang w:val="en-GB"/>
+        </w:rPr>
+        <w:t>ci_articles</w:t>
+      </w:r>
+      <w:proofErr w:type="spellEnd"/>
+    </w:p>
+    <w:p>
+      <w:pPr>
+        <w:pStyle w:val="Standard"/>
+        <w:spacing w:after="19"/>
+        <w:rPr>
+          <w:lang w:val="en-GB"/>
+        </w:rPr>
+      </w:pPr>
+      <w:r>
+        <w:rPr>
+          <w:lang w:val="en-GB"/>
+        </w:rPr>
+        <w:tab/>
+        <w:t xml:space="preserve">from </w:t>
+      </w:r>
+      <w:proofErr w:type="spellStart"/>
+      <w:r>
+        <w:rPr>
+          <w:lang w:val="en-GB"/>
+        </w:rPr>
+        <w:t>c_clove</w:t>
+      </w:r>
+      <w:proofErr w:type="spellEnd"/>
+      <w:r>
+        <w:rPr>
+          <w:lang w:val="en-GB"/>
+        </w:rPr>
+        <w:t xml:space="preserve"> c;</w:t>
+      </w:r>
+    </w:p>
+    <w:p>
+      <w:pPr>
+        <w:pStyle w:val="Standard"/>
+        <w:spacing w:after="19"/>
+        <w:rPr>
+          <w:lang w:val="en-GB"/>
+        </w:rPr>
+      </w:pPr>
+    </w:p>
+    <w:p>
+      <w:pPr>
+        <w:pStyle w:val="Standard"/>
+        <w:spacing w:after="19"/>
+        <w:rPr>
+          <w:lang w:val="en-GB"/>
+        </w:rPr>
+      </w:pPr>
+    </w:p>
+    <w:p>
+      <w:pPr>
+        <w:pStyle w:val="Standard"/>
+        <w:spacing w:after="19"/>
+        <w:rPr>
+          <w:b/>
+          <w:lang w:val="en-GB"/>
+        </w:rPr>
+      </w:pPr>
+      <w:r>
+        <w:rPr>
+          <w:b/>
+          <w:lang w:val="en-GB"/>
+        </w:rPr>
+        <w:t># select all the data needed for the homepage of the asp.net client</w:t>
+      </w:r>
+    </w:p>
+    <w:p>
+      <w:pPr>
+        <w:pStyle w:val="Standard"/>
+        <w:spacing w:after="19"/>
+        <w:rPr>
+          <w:lang w:val="en-GB"/>
+        </w:rPr>
+      </w:pPr>
+      <w:r>
+        <w:rPr>
+          <w:lang w:val="en-GB"/>
+        </w:rPr>
+        <w:t xml:space="preserve">drop view if exists </w:t>
+      </w:r>
+      <w:proofErr w:type="spellStart"/>
+      <w:r>
+        <w:rPr>
+          <w:lang w:val="en-GB"/>
+        </w:rPr>
+        <w:t>vCloveArticles</w:t>
+      </w:r>
+      <w:proofErr w:type="spellEnd"/>
+      <w:r>
+        <w:rPr>
+          <w:lang w:val="en-GB"/>
+        </w:rPr>
+        <w:t>;</w:t>
+      </w:r>
+    </w:p>
+    <w:p>
+      <w:pPr>
+        <w:pStyle w:val="Standard"/>
+        <w:spacing w:after="19"/>
+        <w:rPr>
+          <w:lang w:val="en-GB"/>
+        </w:rPr>
+      </w:pPr>
+      <w:r>
+        <w:rPr>
+          <w:lang w:val="en-GB"/>
+        </w:rPr>
+        <w:t xml:space="preserve">create view </w:t>
+      </w:r>
+      <w:proofErr w:type="spellStart"/>
+      <w:r>
+        <w:rPr>
+          <w:lang w:val="en-GB"/>
+        </w:rPr>
+        <w:t>vCloveArticles</w:t>
+      </w:r>
+      <w:proofErr w:type="spellEnd"/>
+      <w:r>
+        <w:rPr>
+          <w:lang w:val="en-GB"/>
+        </w:rPr>
+        <w:t xml:space="preserve"> as </w:t>
+      </w:r>
+    </w:p>
+    <w:p>
+      <w:pPr>
+        <w:pStyle w:val="Standard"/>
+        <w:spacing w:after="19"/>
+        <w:rPr>
+          <w:lang w:val="en-GB"/>
+        </w:rPr>
+      </w:pPr>
+      <w:r>
+        <w:rPr>
+          <w:lang w:val="en-GB"/>
+        </w:rPr>
+        <w:tab/>
+        <w:t xml:space="preserve">select </w:t>
+      </w:r>
+      <w:proofErr w:type="spellStart"/>
+      <w:r>
+        <w:rPr>
+          <w:lang w:val="en-GB"/>
+        </w:rPr>
+        <w:t>a.a_p_id</w:t>
+      </w:r>
+      <w:proofErr w:type="spellEnd"/>
+      <w:r>
+        <w:rPr>
+          <w:lang w:val="en-GB"/>
+        </w:rPr>
+        <w:t xml:space="preserve">, </w:t>
+      </w:r>
+      <w:proofErr w:type="spellStart"/>
+      <w:r>
+        <w:rPr>
+          <w:lang w:val="en-GB"/>
+        </w:rPr>
+        <w:t>a.a_title</w:t>
+      </w:r>
+      <w:proofErr w:type="spellEnd"/>
+      <w:r>
+        <w:rPr>
+          <w:lang w:val="en-GB"/>
+        </w:rPr>
+        <w:t xml:space="preserve">, </w:t>
+      </w:r>
+      <w:proofErr w:type="spellStart"/>
+      <w:r>
+        <w:rPr>
+          <w:lang w:val="en-GB"/>
+        </w:rPr>
+        <w:t>a.a_c_clove</w:t>
+      </w:r>
+      <w:proofErr w:type="spellEnd"/>
+      <w:r>
+        <w:rPr>
+          <w:lang w:val="en-GB"/>
+        </w:rPr>
+        <w:t xml:space="preserve">, </w:t>
+      </w:r>
+      <w:proofErr w:type="spellStart"/>
+      <w:r>
+        <w:rPr>
+          <w:lang w:val="en-GB"/>
+        </w:rPr>
+        <w:t>p.p_u_username</w:t>
+      </w:r>
+      <w:proofErr w:type="spellEnd"/>
+      <w:r>
+        <w:rPr>
+          <w:lang w:val="en-GB"/>
+        </w:rPr>
+        <w:t>,</w:t>
+      </w:r>
+    </w:p>
+    <w:p>
+      <w:pPr>
+        <w:pStyle w:val="Standard"/>
+        <w:spacing w:after="19"/>
+        <w:rPr>
+          <w:lang w:val="en-GB"/>
+        </w:rPr>
+      </w:pPr>
+      <w:r>
+        <w:rPr>
+          <w:lang w:val="en-GB"/>
+        </w:rPr>
+        <w:tab/>
+        <w:t>(</w:t>
+      </w:r>
+    </w:p>
+    <w:p>
+      <w:pPr>
+        <w:pStyle w:val="Standard"/>
+        <w:spacing w:after="19"/>
+        <w:rPr>
+          <w:lang w:val="en-GB"/>
+        </w:rPr>
+      </w:pPr>
+      <w:r>
+        <w:rPr>
+          <w:lang w:val="en-GB"/>
+        </w:rPr>
+        <w:tab/>
+        <w:t xml:space="preserve"> select </w:t>
+      </w:r>
+      <w:proofErr w:type="spellStart"/>
+      <w:r>
+        <w:rPr>
+          <w:lang w:val="en-GB"/>
+        </w:rPr>
+        <w:t>c.c_name</w:t>
+      </w:r>
+      <w:proofErr w:type="spellEnd"/>
+    </w:p>
+    <w:p>
+      <w:pPr>
+        <w:pStyle w:val="Standard"/>
+        <w:spacing w:after="19"/>
+        <w:rPr>
+          <w:lang w:val="en-GB"/>
+        </w:rPr>
+      </w:pPr>
+      <w:r>
+        <w:rPr>
+          <w:lang w:val="en-GB"/>
+        </w:rPr>
+        <w:tab/>
+        <w:t xml:space="preserve"> from </w:t>
+      </w:r>
+      <w:proofErr w:type="spellStart"/>
+      <w:r>
+        <w:rPr>
+          <w:lang w:val="en-GB"/>
+        </w:rPr>
+        <w:t>c_clove</w:t>
+      </w:r>
+      <w:proofErr w:type="spellEnd"/>
+      <w:r>
+        <w:rPr>
+          <w:lang w:val="en-GB"/>
+        </w:rPr>
+        <w:t xml:space="preserve"> c</w:t>
+      </w:r>
+    </w:p>
+    <w:p>
+      <w:pPr>
+        <w:pStyle w:val="Standard"/>
+        <w:spacing w:after="19"/>
+        <w:rPr>
+          <w:lang w:val="en-GB"/>
+        </w:rPr>
+      </w:pPr>
+      <w:r>
+        <w:rPr>
+          <w:lang w:val="en-GB"/>
+        </w:rPr>
+        <w:tab/>
+        <w:t xml:space="preserve"> where </w:t>
+      </w:r>
+      <w:proofErr w:type="spellStart"/>
+      <w:r>
+        <w:rPr>
+          <w:lang w:val="en-GB"/>
+        </w:rPr>
+        <w:t>c.c_id</w:t>
+      </w:r>
+      <w:proofErr w:type="spellEnd"/>
+      <w:r>
+        <w:rPr>
+          <w:lang w:val="en-GB"/>
+        </w:rPr>
+        <w:t xml:space="preserve"> = </w:t>
+      </w:r>
+      <w:proofErr w:type="spellStart"/>
+      <w:r>
+        <w:rPr>
+          <w:lang w:val="en-GB"/>
+        </w:rPr>
+        <w:t>a.a_c_clove</w:t>
+      </w:r>
+      <w:proofErr w:type="spellEnd"/>
+    </w:p>
+    <w:p>
+      <w:pPr>
+        <w:pStyle w:val="Standard"/>
+        <w:spacing w:after="19"/>
+        <w:rPr>
+          <w:lang w:val="en-GB"/>
+        </w:rPr>
+      </w:pPr>
+      <w:r>
+        <w:rPr>
+          <w:lang w:val="en-GB"/>
+        </w:rPr>
+        <w:tab/>
+        <w:t xml:space="preserve"> ) as </w:t>
+      </w:r>
+      <w:proofErr w:type="spellStart"/>
+      <w:r>
+        <w:rPr>
+          <w:lang w:val="en-GB"/>
+        </w:rPr>
+        <w:t>cloveName</w:t>
+      </w:r>
+      <w:proofErr w:type="spellEnd"/>
+      <w:r>
+        <w:rPr>
+          <w:lang w:val="en-GB"/>
+        </w:rPr>
+        <w:t>,</w:t>
+      </w:r>
+    </w:p>
+    <w:p>
+      <w:pPr>
+        <w:pStyle w:val="Standard"/>
+        <w:spacing w:after="19"/>
+        <w:rPr>
+          <w:lang w:val="en-GB"/>
+        </w:rPr>
+      </w:pPr>
+      <w:r>
+        <w:rPr>
+          <w:lang w:val="en-GB"/>
+        </w:rPr>
+        <w:tab/>
+        <w:t>(</w:t>
+      </w:r>
+    </w:p>
+    <w:p>
+      <w:pPr>
+        <w:pStyle w:val="Standard"/>
+        <w:spacing w:after="19"/>
+        <w:rPr>
+          <w:lang w:val="en-GB"/>
+        </w:rPr>
+      </w:pPr>
+      <w:r>
+        <w:rPr>
+          <w:lang w:val="en-GB"/>
+        </w:rPr>
+        <w:tab/>
+        <w:t xml:space="preserve"> select </w:t>
+      </w:r>
+      <w:proofErr w:type="spellStart"/>
+      <w:r>
+        <w:rPr>
+          <w:lang w:val="en-GB"/>
+        </w:rPr>
+        <w:t>c.c_description</w:t>
+      </w:r>
+      <w:proofErr w:type="spellEnd"/>
+    </w:p>
+    <w:p>
+      <w:pPr>
+        <w:pStyle w:val="Standard"/>
+        <w:spacing w:after="19"/>
+        <w:rPr>
+          <w:lang w:val="en-GB"/>
+        </w:rPr>
+      </w:pPr>
+      <w:r>
+        <w:rPr>
+          <w:lang w:val="en-GB"/>
+        </w:rPr>
+        <w:tab/>
+        <w:t xml:space="preserve"> from </w:t>
+      </w:r>
+      <w:proofErr w:type="spellStart"/>
+      <w:r>
+        <w:rPr>
+          <w:lang w:val="en-GB"/>
+        </w:rPr>
+        <w:t>c_clove</w:t>
+      </w:r>
+      <w:proofErr w:type="spellEnd"/>
+      <w:r>
+        <w:rPr>
+          <w:lang w:val="en-GB"/>
+        </w:rPr>
+        <w:t xml:space="preserve"> c</w:t>
+      </w:r>
+    </w:p>
+    <w:p>
+      <w:pPr>
+        <w:pStyle w:val="Standard"/>
+        <w:spacing w:after="19"/>
+        <w:rPr>
+          <w:lang w:val="en-GB"/>
+        </w:rPr>
+      </w:pPr>
+      <w:r>
+        <w:rPr>
+          <w:lang w:val="en-GB"/>
+        </w:rPr>
+        <w:tab/>
+        <w:t xml:space="preserve"> where </w:t>
+      </w:r>
+      <w:proofErr w:type="spellStart"/>
+      <w:r>
+        <w:rPr>
+          <w:lang w:val="en-GB"/>
+        </w:rPr>
+        <w:t>c.c_id</w:t>
+      </w:r>
+      <w:proofErr w:type="spellEnd"/>
+      <w:r>
+        <w:rPr>
+          <w:lang w:val="en-GB"/>
+        </w:rPr>
+        <w:t xml:space="preserve"> = </w:t>
+      </w:r>
+      <w:proofErr w:type="spellStart"/>
+      <w:r>
+        <w:rPr>
+          <w:lang w:val="en-GB"/>
+        </w:rPr>
+        <w:t>a.a_c_clove</w:t>
+      </w:r>
+      <w:proofErr w:type="spellEnd"/>
+    </w:p>
+    <w:p>
+      <w:pPr>
+        <w:pStyle w:val="Standard"/>
+        <w:spacing w:after="19"/>
+        <w:rPr>
+          <w:lang w:val="en-GB"/>
+        </w:rPr>
+      </w:pPr>
+      <w:r>
+        <w:rPr>
+          <w:lang w:val="en-GB"/>
+        </w:rPr>
+        <w:tab/>
+        <w:t xml:space="preserve"> ) as </w:t>
+      </w:r>
+      <w:proofErr w:type="spellStart"/>
+      <w:r>
+        <w:rPr>
+          <w:lang w:val="en-GB"/>
+        </w:rPr>
+        <w:t>cloveDesc</w:t>
+      </w:r>
+      <w:proofErr w:type="spellEnd"/>
+      <w:r>
+        <w:rPr>
+          <w:lang w:val="en-GB"/>
+        </w:rPr>
+        <w:t>,</w:t>
+      </w:r>
+    </w:p>
+    <w:p>
+      <w:pPr>
+        <w:pStyle w:val="Standard"/>
+        <w:spacing w:after="19"/>
+        <w:rPr>
+          <w:lang w:val="en-GB"/>
+        </w:rPr>
+      </w:pPr>
+      <w:r>
+        <w:rPr>
+          <w:lang w:val="en-GB"/>
+        </w:rPr>
+        <w:tab/>
+        <w:t>(</w:t>
+      </w:r>
+    </w:p>
+    <w:p>
+      <w:pPr>
+        <w:pStyle w:val="Standard"/>
+        <w:spacing w:after="19"/>
+        <w:rPr>
+          <w:lang w:val="en-GB"/>
+        </w:rPr>
+      </w:pPr>
+      <w:r>
+        <w:rPr>
+          <w:lang w:val="en-GB"/>
+        </w:rPr>
+        <w:tab/>
+        <w:t xml:space="preserve"> select </w:t>
+      </w:r>
+      <w:proofErr w:type="gramStart"/>
+      <w:r>
+        <w:rPr>
+          <w:lang w:val="en-GB"/>
+        </w:rPr>
+        <w:t>count(</w:t>
+      </w:r>
+      <w:proofErr w:type="gramEnd"/>
+      <w:r>
+        <w:rPr>
+          <w:lang w:val="en-GB"/>
+        </w:rPr>
+        <w:t>*)</w:t>
+      </w:r>
+    </w:p>
+    <w:p>
+      <w:pPr>
+        <w:pStyle w:val="Standard"/>
+        <w:spacing w:after="19"/>
+        <w:rPr>
+          <w:lang w:val="en-GB"/>
+        </w:rPr>
+      </w:pPr>
+      <w:r>
+        <w:rPr>
+          <w:lang w:val="en-GB"/>
+        </w:rPr>
+        <w:tab/>
+        <w:t xml:space="preserve"> from </w:t>
+      </w:r>
+      <w:proofErr w:type="spellStart"/>
+      <w:r>
+        <w:rPr>
+          <w:lang w:val="en-GB"/>
+        </w:rPr>
+        <w:t>c_comments</w:t>
+      </w:r>
+      <w:proofErr w:type="spellEnd"/>
+      <w:r>
+        <w:rPr>
+          <w:lang w:val="en-GB"/>
+        </w:rPr>
+        <w:t xml:space="preserve"> co</w:t>
+      </w:r>
+    </w:p>
+    <w:p>
+      <w:pPr>
+        <w:pStyle w:val="Standard"/>
+        <w:spacing w:after="19"/>
+        <w:rPr>
+          <w:lang w:val="en-GB"/>
+        </w:rPr>
+      </w:pPr>
+      <w:r>
+        <w:rPr>
+          <w:lang w:val="en-GB"/>
+        </w:rPr>
+        <w:tab/>
+        <w:t xml:space="preserve"> where </w:t>
+      </w:r>
+      <w:proofErr w:type="spellStart"/>
+      <w:r>
+        <w:rPr>
+          <w:lang w:val="en-GB"/>
+        </w:rPr>
+        <w:t>co.c_p_commentOf</w:t>
+      </w:r>
+      <w:proofErr w:type="spellEnd"/>
+      <w:r>
+        <w:rPr>
+          <w:lang w:val="en-GB"/>
+        </w:rPr>
+        <w:t xml:space="preserve"> = </w:t>
+      </w:r>
+      <w:proofErr w:type="spellStart"/>
+      <w:r>
+        <w:rPr>
+          <w:lang w:val="en-GB"/>
+        </w:rPr>
+        <w:t>p.p_id</w:t>
+      </w:r>
+      <w:proofErr w:type="spellEnd"/>
+    </w:p>
+    <w:p>
+      <w:pPr>
+        <w:pStyle w:val="Standard"/>
+        <w:spacing w:after="19"/>
+        <w:rPr>
+          <w:lang w:val="en-GB"/>
+        </w:rPr>
+      </w:pPr>
+      <w:r>
+        <w:rPr>
+          <w:lang w:val="en-GB"/>
+        </w:rPr>
+        <w:lastRenderedPageBreak/>
+        <w:tab/>
+        <w:t xml:space="preserve"> ) as </w:t>
+      </w:r>
+      <w:proofErr w:type="spellStart"/>
+      <w:r>
+        <w:rPr>
+          <w:lang w:val="en-GB"/>
+        </w:rPr>
+        <w:t>commentCount</w:t>
+      </w:r>
+      <w:proofErr w:type="spellEnd"/>
+      <w:r>
+        <w:rPr>
+          <w:lang w:val="en-GB"/>
+        </w:rPr>
+        <w:t>,</w:t>
+      </w:r>
+    </w:p>
+    <w:p>
+      <w:pPr>
+        <w:pStyle w:val="Standard"/>
+        <w:spacing w:after="19"/>
+        <w:rPr>
+          <w:lang w:val="en-GB"/>
+        </w:rPr>
+      </w:pPr>
+      <w:r>
+        <w:rPr>
+          <w:lang w:val="en-GB"/>
+        </w:rPr>
+        <w:tab/>
+        <w:t>(</w:t>
+      </w:r>
+    </w:p>
+    <w:p>
+      <w:pPr>
+        <w:pStyle w:val="Standard"/>
+        <w:spacing w:after="19"/>
+        <w:rPr>
+          <w:lang w:val="en-GB"/>
+        </w:rPr>
+      </w:pPr>
+      <w:r>
+        <w:rPr>
+          <w:lang w:val="en-GB"/>
+        </w:rPr>
+        <w:tab/>
+        <w:t xml:space="preserve"> select </w:t>
+      </w:r>
+      <w:proofErr w:type="gramStart"/>
+      <w:r>
+        <w:rPr>
+          <w:lang w:val="en-GB"/>
+        </w:rPr>
+        <w:t>count(</w:t>
+      </w:r>
+      <w:proofErr w:type="gramEnd"/>
+      <w:r>
+        <w:rPr>
+          <w:lang w:val="en-GB"/>
+        </w:rPr>
+        <w:t>*)</w:t>
+      </w:r>
+    </w:p>
+    <w:p>
+      <w:pPr>
+        <w:pStyle w:val="Standard"/>
+        <w:spacing w:after="19"/>
+        <w:rPr>
+          <w:lang w:val="en-GB"/>
+        </w:rPr>
+      </w:pPr>
+      <w:r>
+        <w:rPr>
+          <w:lang w:val="en-GB"/>
+        </w:rPr>
+        <w:tab/>
+        <w:t xml:space="preserve"> from </w:t>
+      </w:r>
+      <w:proofErr w:type="spellStart"/>
+      <w:r>
+        <w:rPr>
+          <w:lang w:val="en-GB"/>
+        </w:rPr>
+        <w:t>v_votes</w:t>
+      </w:r>
+      <w:proofErr w:type="spellEnd"/>
+      <w:r>
+        <w:rPr>
+          <w:lang w:val="en-GB"/>
+        </w:rPr>
+        <w:t xml:space="preserve"> v</w:t>
+      </w:r>
+    </w:p>
+    <w:p>
+      <w:pPr>
+        <w:pStyle w:val="Standard"/>
+        <w:spacing w:after="19"/>
+        <w:rPr>
+          <w:lang w:val="en-GB"/>
+        </w:rPr>
+      </w:pPr>
+      <w:r>
+        <w:rPr>
+          <w:lang w:val="en-GB"/>
+        </w:rPr>
+        <w:tab/>
+        <w:t xml:space="preserve"> where </w:t>
+      </w:r>
+      <w:proofErr w:type="spellStart"/>
+      <w:r>
+        <w:rPr>
+          <w:lang w:val="en-GB"/>
+        </w:rPr>
+        <w:t>v.v_p_post</w:t>
+      </w:r>
+      <w:proofErr w:type="spellEnd"/>
+      <w:r>
+        <w:rPr>
+          <w:lang w:val="en-GB"/>
+        </w:rPr>
+        <w:t xml:space="preserve"> = </w:t>
+      </w:r>
+      <w:proofErr w:type="spellStart"/>
+      <w:r>
+        <w:rPr>
+          <w:lang w:val="en-GB"/>
+        </w:rPr>
+        <w:t>p.p_id</w:t>
+      </w:r>
+      <w:proofErr w:type="spellEnd"/>
+    </w:p>
+    <w:p>
+      <w:pPr>
+        <w:pStyle w:val="Standard"/>
+        <w:spacing w:after="19"/>
+        <w:rPr>
+          <w:lang w:val="en-GB"/>
+        </w:rPr>
+      </w:pPr>
+      <w:r>
+        <w:rPr>
+          <w:lang w:val="en-GB"/>
+        </w:rPr>
+        <w:tab/>
+        <w:t xml:space="preserve"> ) as </w:t>
+      </w:r>
+      <w:proofErr w:type="spellStart"/>
+      <w:r>
+        <w:rPr>
+          <w:lang w:val="en-GB"/>
+        </w:rPr>
+        <w:t>voteCount</w:t>
+      </w:r>
+      <w:proofErr w:type="spellEnd"/>
+    </w:p>
+    <w:p>
+      <w:pPr>
+        <w:pStyle w:val="Standard"/>
+        <w:spacing w:after="19"/>
+        <w:rPr>
+          <w:lang w:val="en-GB"/>
+        </w:rPr>
+      </w:pPr>
+      <w:r>
+        <w:rPr>
+          <w:lang w:val="en-GB"/>
+        </w:rPr>
+        <w:tab/>
+        <w:t xml:space="preserve">from </w:t>
+      </w:r>
+      <w:proofErr w:type="spellStart"/>
+      <w:r>
+        <w:rPr>
+          <w:lang w:val="en-GB"/>
+        </w:rPr>
+        <w:t>p_posts</w:t>
+      </w:r>
+      <w:proofErr w:type="spellEnd"/>
+      <w:r>
+        <w:rPr>
+          <w:lang w:val="en-GB"/>
+        </w:rPr>
+        <w:t xml:space="preserve"> p inner join </w:t>
+      </w:r>
+      <w:proofErr w:type="spellStart"/>
+      <w:r>
+        <w:rPr>
+          <w:lang w:val="en-GB"/>
+        </w:rPr>
+        <w:t>a_articles</w:t>
+      </w:r>
+      <w:proofErr w:type="spellEnd"/>
+      <w:r>
+        <w:rPr>
+          <w:lang w:val="en-GB"/>
+        </w:rPr>
+        <w:t xml:space="preserve"> a</w:t>
+      </w:r>
+    </w:p>
+    <w:p>
+      <w:pPr>
+        <w:pStyle w:val="Standard"/>
+        <w:spacing w:after="19"/>
+        <w:rPr>
+          <w:lang w:val="en-GB"/>
+        </w:rPr>
+      </w:pPr>
+      <w:r>
+        <w:rPr>
+          <w:lang w:val="en-GB"/>
+        </w:rPr>
+        <w:tab/>
+      </w:r>
+      <w:r>
+        <w:rPr>
+          <w:lang w:val="en-GB"/>
+        </w:rPr>
+        <w:tab/>
+        <w:t xml:space="preserve">on </w:t>
+      </w:r>
+      <w:proofErr w:type="spellStart"/>
+      <w:r>
+        <w:rPr>
+          <w:lang w:val="en-GB"/>
+        </w:rPr>
+        <w:t>p.p_id</w:t>
+      </w:r>
+      <w:proofErr w:type="spellEnd"/>
+      <w:r>
+        <w:rPr>
+          <w:lang w:val="en-GB"/>
+        </w:rPr>
+        <w:t xml:space="preserve"> = </w:t>
+      </w:r>
+      <w:proofErr w:type="spellStart"/>
+      <w:r>
+        <w:rPr>
+          <w:lang w:val="en-GB"/>
+        </w:rPr>
+        <w:t>a.a_p_id</w:t>
+      </w:r>
+      <w:proofErr w:type="spellEnd"/>
+      <w:r>
+        <w:rPr>
+          <w:lang w:val="en-GB"/>
+        </w:rPr>
+        <w:t>;</w:t>
+      </w:r>
+    </w:p>
+    <w:p>
+      <w:pPr>
+        <w:rPr>
+          <w:rFonts w:eastAsia="Calibri" w:cs="Calibri"/>
+          <w:color w:val="000000"/>
+          <w:lang w:val="en-GB"/>
+        </w:rPr>
+      </w:pPr>
+      <w:r>
+        <w:rPr>
+          <w:lang w:val="en-GB"/>
+        </w:rPr>
+        <w:br w:type="page"/>
+      </w:r>
+    </w:p>
+    <w:p>
+      <w:pPr>
+        <w:pStyle w:val="berschrift1"/>
+        <w:numPr>
+          <w:ilvl w:val="0"/>
+          <w:numId w:val="5"/>
+        </w:numPr>
+        <w:rPr>
+          <w:rStyle w:val="Absatz-Standardschriftart"/>
+          <w:color w:val="2E74B5" w:themeColor="accent1" w:themeShade="BF"/>
+          <w:szCs w:val="32"/>
+          <w:lang w:val="de-AT"/>
+        </w:rPr>
+      </w:pPr>
+      <w:r>
+        <w:rPr>
+          <w:rStyle w:val="Absatz-Standardschriftart"/>
+          <w:color w:val="2E74B5" w:themeColor="accent1" w:themeShade="BF"/>
+          <w:szCs w:val="32"/>
+          <w:lang w:val="de-AT"/>
+        </w:rPr>
+        <w:lastRenderedPageBreak/>
+        <w:t>WPF Projekt</w:t>
+      </w:r>
+    </w:p>
+    <w:p>
+      <w:pPr>
+        <w:pStyle w:val="Standard"/>
+        <w:rPr>
+          <w:lang w:val="de-AT"/>
+        </w:rPr>
+      </w:pPr>
       <w:bookmarkStart w:id="8" w:name="_GoBack"/>
       <w:bookmarkEnd w:id="8"/>
+      <w:r>
+        <w:rPr>
+          <w:rStyle w:val="Absatz-Standardschriftart"/>
+          <w:noProof/>
+          <w:color w:val="2E74B5" w:themeColor="accent1" w:themeShade="BF"/>
+          <w:szCs w:val="32"/>
+          <w:lang w:val="en-GB" w:eastAsia="en-GB"/>
+        </w:rPr>
+        <w:drawing>
+          <wp:anchor distT="0" distB="0" distL="114300" distR="114300" simplePos="0" relativeHeight="251658752" behindDoc="0" locked="0" layoutInCell="1" allowOverlap="1" wp14:anchorId="0C4B9248" wp14:editId="4A377952">
+            <wp:simplePos x="0" y="0"/>
+            <wp:positionH relativeFrom="column">
+              <wp:posOffset>-32385</wp:posOffset>
+            </wp:positionH>
+            <wp:positionV relativeFrom="paragraph">
+              <wp:posOffset>120650</wp:posOffset>
+            </wp:positionV>
+            <wp:extent cx="5810250" cy="4476750"/>
+            <wp:effectExtent l="0" t="0" r="0" b="0"/>
+            <wp:wrapNone/>
+            <wp:docPr id="1" name="Picture 1" descr="C:\Users\Maximilian\Downloads\Screen Shot 2016-06-07 at 11.03.23.png"/>
+            <wp:cNvGraphicFramePr>
+              <a:graphicFrameLocks xmlns:a="http://schemas.openxmlformats.org/drawingml/2006/main" noChangeAspect="1"/>
+            </wp:cNvGraphicFramePr>
+            <a:graphic xmlns:a="http://schemas.openxmlformats.org/drawingml/2006/main">
+              <a:graphicData uri="http://schemas.openxmlformats.org/drawingml/2006/picture">
+                <pic:pic xmlns:pic="http://schemas.openxmlformats.org/drawingml/2006/picture">
+                  <pic:nvPicPr>
+                    <pic:cNvPr id="0" name="Picture 1" descr="C:\Users\Maximilian\Downloads\Screen Shot 2016-06-07 at 11.03.23.png"/>
+                    <pic:cNvPicPr>
+                      <a:picLocks noChangeAspect="1" noChangeArrowheads="1"/>
+                    </pic:cNvPicPr>
+                  </pic:nvPicPr>
+                  <pic:blipFill>
+                    <a:blip r:embed="rId10">
+                      <a:extLst>
+                        <a:ext uri="{28A0092B-C50C-407E-A947-70E740481C1C}">
+                          <a14:useLocalDpi xmlns:a14="http://schemas.microsoft.com/office/drawing/2010/main" val="0"/>
+                        </a:ext>
+                      </a:extLst>
+                    </a:blip>
+                    <a:srcRect/>
+                    <a:stretch>
+                      <a:fillRect/>
+                    </a:stretch>
+                  </pic:blipFill>
+                  <pic:spPr bwMode="auto">
+                    <a:xfrm>
+                      <a:off x="0" y="0"/>
+                      <a:ext cx="5810250" cy="4476750"/>
+                    </a:xfrm>
+                    <a:prstGeom prst="rect">
+                      <a:avLst/>
+                    </a:prstGeom>
+                    <a:noFill/>
+                    <a:ln>
+                      <a:noFill/>
+                    </a:ln>
+                  </pic:spPr>
+                </pic:pic>
+              </a:graphicData>
+            </a:graphic>
+          </wp:anchor>
+        </w:drawing>
+      </w:r>
     </w:p>
     <w:sectPr>
-      <w:headerReference w:type="even" r:id="rId10"/>
-      <w:headerReference w:type="default" r:id="rId11"/>
-      <w:footerReference w:type="even" r:id="rId12"/>
-      <w:footerReference w:type="default" r:id="rId13"/>
-      <w:footerReference w:type="first" r:id="rId14"/>
+      <w:headerReference w:type="even" r:id="rId11"/>
+      <w:headerReference w:type="default" r:id="rId12"/>
+      <w:footerReference w:type="even" r:id="rId13"/>
+      <w:footerReference w:type="default" r:id="rId14"/>
+      <w:footerReference w:type="first" r:id="rId15"/>
       <w:pgSz w:w="11906" w:h="16838"/>
       <w:pgMar w:top="1457" w:right="1338" w:bottom="1256" w:left="1416" w:header="749" w:footer="709" w:gutter="0"/>
       <w:cols w:space="720"/>
@@ -11801,7 +16556,7 @@
           <w:rPr>
             <w:noProof/>
           </w:rPr>
-          <w:t>12</w:t>
+          <w:t>16</w:t>
         </w:r>
         <w:r>
           <w:rPr>
@@ -11849,7 +16604,7 @@
           <w:rPr>
             <w:noProof/>
           </w:rPr>
-          <w:t>11</w:t>
+          <w:t>15</w:t>
         </w:r>
         <w:r>
           <w:rPr>
@@ -12510,6 +17265,15 @@
     <w:abstractNumId w:val="2"/>
   </w:num>
   <w:num w:numId="7">
+    <w:abstractNumId w:val="2"/>
+  </w:num>
+  <w:num w:numId="8">
+    <w:abstractNumId w:val="2"/>
+  </w:num>
+  <w:num w:numId="9">
+    <w:abstractNumId w:val="2"/>
+  </w:num>
+  <w:num w:numId="10">
     <w:abstractNumId w:val="2"/>
   </w:num>
 </w:numbering>
@@ -13557,7 +18321,7 @@
 </file>
 
 <file path=customXml/itemProps1.xml><?xml version="1.0" encoding="utf-8"?>
-<ds:datastoreItem xmlns:ds="http://schemas.openxmlformats.org/officeDocument/2006/customXml" ds:itemID="{C1691DD7-3C08-4466-A435-5DEA375E177E}">
+<ds:datastoreItem xmlns:ds="http://schemas.openxmlformats.org/officeDocument/2006/customXml" ds:itemID="{4F16B82D-5306-4E86-B1DF-D5410B080BFD}">
   <ds:schemaRefs>
     <ds:schemaRef ds:uri="http://schemas.openxmlformats.org/officeDocument/2006/bibliography"/>
   </ds:schemaRefs>

</xml_diff>